<commit_message>
thesis backup, compute age change
</commit_message>
<xml_diff>
--- a/bakalářka.docx
+++ b/bakalářka.docx
@@ -33,13 +33,111 @@
         <w:t xml:space="preserve"> a Jon Kleinberg ve své studii </w:t>
       </w:r>
       <w:commentRangeStart w:id="1"/>
+      <w:proofErr w:type="spellStart"/>
       <w:r>
         <w:rPr>
           <w:i/>
           <w:iCs/>
         </w:rPr>
-        <w:t>Tracing information flow on a global scale using internet chain-letter</w:t>
-      </w:r>
+        <w:t>Tracing</w:t>
+      </w:r>
+      <w:proofErr w:type="spellEnd"/>
+      <w:r>
+        <w:rPr>
+          <w:i/>
+          <w:iCs/>
+        </w:rPr>
+        <w:t xml:space="preserve"> </w:t>
+      </w:r>
+      <w:proofErr w:type="spellStart"/>
+      <w:r>
+        <w:rPr>
+          <w:i/>
+          <w:iCs/>
+        </w:rPr>
+        <w:t>information</w:t>
+      </w:r>
+      <w:proofErr w:type="spellEnd"/>
+      <w:r>
+        <w:rPr>
+          <w:i/>
+          <w:iCs/>
+        </w:rPr>
+        <w:t xml:space="preserve"> </w:t>
+      </w:r>
+      <w:proofErr w:type="spellStart"/>
+      <w:r>
+        <w:rPr>
+          <w:i/>
+          <w:iCs/>
+        </w:rPr>
+        <w:t>flow</w:t>
+      </w:r>
+      <w:proofErr w:type="spellEnd"/>
+      <w:r>
+        <w:rPr>
+          <w:i/>
+          <w:iCs/>
+        </w:rPr>
+        <w:t xml:space="preserve"> on a </w:t>
+      </w:r>
+      <w:proofErr w:type="spellStart"/>
+      <w:r>
+        <w:rPr>
+          <w:i/>
+          <w:iCs/>
+        </w:rPr>
+        <w:t>global</w:t>
+      </w:r>
+      <w:proofErr w:type="spellEnd"/>
+      <w:r>
+        <w:rPr>
+          <w:i/>
+          <w:iCs/>
+        </w:rPr>
+        <w:t xml:space="preserve"> </w:t>
+      </w:r>
+      <w:proofErr w:type="spellStart"/>
+      <w:r>
+        <w:rPr>
+          <w:i/>
+          <w:iCs/>
+        </w:rPr>
+        <w:t>scale</w:t>
+      </w:r>
+      <w:proofErr w:type="spellEnd"/>
+      <w:r>
+        <w:rPr>
+          <w:i/>
+          <w:iCs/>
+        </w:rPr>
+        <w:t xml:space="preserve"> </w:t>
+      </w:r>
+      <w:proofErr w:type="spellStart"/>
+      <w:r>
+        <w:rPr>
+          <w:i/>
+          <w:iCs/>
+        </w:rPr>
+        <w:t>using</w:t>
+      </w:r>
+      <w:proofErr w:type="spellEnd"/>
+      <w:r>
+        <w:rPr>
+          <w:i/>
+          <w:iCs/>
+        </w:rPr>
+        <w:t xml:space="preserve"> internet </w:t>
+      </w:r>
+      <w:proofErr w:type="spellStart"/>
+      <w:r>
+        <w:rPr>
+          <w:i/>
+          <w:iCs/>
+        </w:rPr>
+        <w:t>chain-letter</w:t>
+      </w:r>
+      <w:proofErr w:type="spellEnd"/>
       <w:r>
         <w:t xml:space="preserve"> </w:t>
       </w:r>
@@ -149,12 +247,21 @@
       <w:r>
         <w:t xml:space="preserve">Sociální sítě jsou typicky </w:t>
       </w:r>
+      <w:proofErr w:type="spellStart"/>
       <w:r>
         <w:rPr>
           <w:i/>
           <w:iCs/>
         </w:rPr>
-        <w:t>scale-free</w:t>
+        <w:t>scale</w:t>
+      </w:r>
+      <w:proofErr w:type="spellEnd"/>
+      <w:r>
+        <w:rPr>
+          <w:i/>
+          <w:iCs/>
+        </w:rPr>
+        <w:t>-free</w:t>
       </w:r>
       <w:r>
         <w:t>, ale u emailové sítě je toto tvrzení komplikovanější.</w:t>
@@ -273,10 +380,7 @@
     </w:p>
     <w:p>
       <w:r>
-        <w:t>David Liben-Nowell a Jon Kleinberg</w:t>
-      </w:r>
-      <w:r>
-        <w:t xml:space="preserve"> vychází ve své implementaci pouze ze jmen, která byla obsažena v seznamu příjemců petice.</w:t>
+        <w:t>David Liben-Nowell a Jon Kleinberg vychází ve své implementaci pouze ze jmen, která byla obsažena v seznamu příjemců petice.</w:t>
       </w:r>
       <w:r>
         <w:t xml:space="preserve"> Autoři našli 1123 kopií</w:t>
@@ -373,10 +477,7 @@
         <w:t xml:space="preserve"> </w:t>
       </w:r>
       <w:r>
-        <w:t>a zveřejnění (20–25 %)</w:t>
-      </w:r>
-      <w:r>
-        <w:t xml:space="preserve">. Jako výchozí data jsem však vzal </w:t>
+        <w:t xml:space="preserve">a zveřejnění (20–25 %). Jako výchozí data jsem však vzal </w:t>
       </w:r>
       <w:commentRangeStart w:id="5"/>
       <w:r>
@@ -404,10 +505,7 @@
         <w:t>í</w:t>
       </w:r>
       <w:r>
-        <w:t>.</w:t>
-      </w:r>
-      <w:r>
-        <w:t xml:space="preserve"> </w:t>
+        <w:t xml:space="preserve">. </w:t>
       </w:r>
       <w:commentRangeEnd w:id="5"/>
       <w:r>
@@ -455,6 +553,580 @@
       <w:r>
         <w:t xml:space="preserve"> i podle různých demografických indikátorů a osobních vztahů příjemce a odesílatele.</w:t>
       </w:r>
+    </w:p>
+    <w:p/>
+    <w:p/>
+    <w:p/>
+    <w:p/>
+    <w:p/>
+    <w:p/>
+    <w:p/>
+    <w:p/>
+    <w:p/>
+    <w:p/>
+    <w:p/>
+    <w:p/>
+    <w:p/>
+    <w:p/>
+    <w:p>
+      <w:pPr>
+        <w:rPr>
+          <w:sz w:val="28"/>
+          <w:szCs w:val="28"/>
+        </w:rPr>
+      </w:pPr>
+      <w:commentRangeStart w:id="6"/>
+      <w:proofErr w:type="spellStart"/>
+      <w:r>
+        <w:rPr>
+          <w:sz w:val="28"/>
+          <w:szCs w:val="28"/>
+        </w:rPr>
+        <w:lastRenderedPageBreak/>
+        <w:t>Galton</w:t>
+      </w:r>
+      <w:proofErr w:type="spellEnd"/>
+      <w:r>
+        <w:rPr>
+          <w:sz w:val="28"/>
+          <w:szCs w:val="28"/>
+        </w:rPr>
+        <w:t xml:space="preserve"> – Watson model</w:t>
+      </w:r>
+      <w:commentRangeEnd w:id="6"/>
+      <w:r>
+        <w:rPr>
+          <w:rStyle w:val="Odkaznakoment"/>
+        </w:rPr>
+        <w:commentReference w:id="6"/>
+      </w:r>
+    </w:p>
+    <w:p>
+      <w:r>
+        <w:t xml:space="preserve">Pro model šíření od </w:t>
+      </w:r>
+      <w:r>
+        <w:t>David</w:t>
+      </w:r>
+      <w:r>
+        <w:t>a</w:t>
+      </w:r>
+      <w:r>
+        <w:t xml:space="preserve"> </w:t>
+      </w:r>
+      <w:proofErr w:type="spellStart"/>
+      <w:r>
+        <w:t>Liben-Nowell</w:t>
+      </w:r>
+      <w:r>
+        <w:t>a</w:t>
+      </w:r>
+      <w:proofErr w:type="spellEnd"/>
+      <w:r>
+        <w:t xml:space="preserve"> a Jon</w:t>
+      </w:r>
+      <w:r>
+        <w:t>a</w:t>
+      </w:r>
+      <w:r>
+        <w:t xml:space="preserve"> </w:t>
+      </w:r>
+      <w:proofErr w:type="spellStart"/>
+      <w:r>
+        <w:t>Kleinberg</w:t>
+      </w:r>
+      <w:r>
+        <w:t>a</w:t>
+      </w:r>
+      <w:proofErr w:type="spellEnd"/>
+      <w:r>
+        <w:t xml:space="preserve"> (dále jen LNK model) j</w:t>
+      </w:r>
+      <w:r>
+        <w:t>sou</w:t>
+      </w:r>
+      <w:r>
+        <w:t xml:space="preserve"> typ</w:t>
+      </w:r>
+      <w:r>
+        <w:t xml:space="preserve">ické hluboké stromy s nízkou rozvětveností, které tento algoritmus generuje. </w:t>
+      </w:r>
+      <w:r>
+        <w:t xml:space="preserve">Tuto strukturu lze replikovat </w:t>
+      </w:r>
+      <w:proofErr w:type="spellStart"/>
+      <w:r>
+        <w:t>Galton</w:t>
+      </w:r>
+      <w:proofErr w:type="spellEnd"/>
+      <w:r>
+        <w:t xml:space="preserve"> – Watsonovým modelem</w:t>
+      </w:r>
+      <w:r>
+        <w:t>. Jedná se o překvapivě velice jednoduchý postup pro generování stromů, který byl publikován již v roce 1875 a jeho původní účel nemá nic společného s emaily ani šířením zpráv.</w:t>
+      </w:r>
+    </w:p>
+    <w:p>
+      <w:r>
+        <w:t>Algoritmus generuje stromy</w:t>
+      </w:r>
+      <w:r>
+        <w:t xml:space="preserve"> pomocí pravděpodobnostního rozdělení počtu dětí. Začne graf s jedním uzlem, který </w:t>
+      </w:r>
+      <w:proofErr w:type="gramStart"/>
+      <w:r>
+        <w:t>označí</w:t>
+      </w:r>
+      <w:proofErr w:type="gramEnd"/>
+      <w:r>
+        <w:t xml:space="preserve"> jako kořen stromu a náhodně vygeneruje počet dětí, podle předem dané distribuce.</w:t>
+      </w:r>
+      <w:r>
+        <w:t xml:space="preserve"> Mezi rodiče a potomka </w:t>
+      </w:r>
+      <w:proofErr w:type="gramStart"/>
+      <w:r>
+        <w:t>vloží</w:t>
+      </w:r>
+      <w:proofErr w:type="gramEnd"/>
+      <w:r>
+        <w:t xml:space="preserve"> hranu a proces opakuje pro každý další vložený uzel. Proces </w:t>
+      </w:r>
+      <w:proofErr w:type="gramStart"/>
+      <w:r>
+        <w:t>končí</w:t>
+      </w:r>
+      <w:proofErr w:type="gramEnd"/>
+      <w:r>
+        <w:t xml:space="preserve"> po dosažení předem daného počtu generací anebo pokud všechny uzly aktuální generace mají počet potomků roven 0.</w:t>
+      </w:r>
+    </w:p>
+    <w:p>
+      <w:r>
+        <w:t xml:space="preserve">Pro původní LNK model, kde </w:t>
+      </w:r>
+      <w:r>
+        <w:rPr>
+          <w:i/>
+          <w:iCs/>
+        </w:rPr>
+        <w:t>k</w:t>
+      </w:r>
+      <w:r>
+        <w:t xml:space="preserve"> se rovná počtu dětí je distribuce následovná. </w:t>
+      </w:r>
+    </w:p>
+    <w:p>
+      <w:commentRangeStart w:id="7"/>
+      <w:r>
+        <w:rPr>
+          <w:noProof/>
+        </w:rPr>
+        <w:drawing>
+          <wp:inline distT="0" distB="0" distL="0" distR="0" wp14:anchorId="6AB0F8FC" wp14:editId="4AC6C539">
+            <wp:extent cx="4295775" cy="1104900"/>
+            <wp:effectExtent l="0" t="0" r="9525" b="0"/>
+            <wp:docPr id="1734259015" name="Obrázek 1" descr="Obsah obrázku text, snímek obrazovky, řada/pruh, Písmo&#10;&#10;Popis byl vytvořen automaticky"/>
+            <wp:cNvGraphicFramePr>
+              <a:graphicFrameLocks xmlns:a="http://schemas.openxmlformats.org/drawingml/2006/main" noChangeAspect="1"/>
+            </wp:cNvGraphicFramePr>
+            <a:graphic xmlns:a="http://schemas.openxmlformats.org/drawingml/2006/main">
+              <a:graphicData uri="http://schemas.openxmlformats.org/drawingml/2006/picture">
+                <pic:pic xmlns:pic="http://schemas.openxmlformats.org/drawingml/2006/picture">
+                  <pic:nvPicPr>
+                    <pic:cNvPr id="1734259015" name="Obrázek 1" descr="Obsah obrázku text, snímek obrazovky, řada/pruh, Písmo&#10;&#10;Popis byl vytvořen automaticky"/>
+                    <pic:cNvPicPr/>
+                  </pic:nvPicPr>
+                  <pic:blipFill>
+                    <a:blip r:embed="rId8"/>
+                    <a:stretch>
+                      <a:fillRect/>
+                    </a:stretch>
+                  </pic:blipFill>
+                  <pic:spPr>
+                    <a:xfrm>
+                      <a:off x="0" y="0"/>
+                      <a:ext cx="4295775" cy="1104900"/>
+                    </a:xfrm>
+                    <a:prstGeom prst="rect">
+                      <a:avLst/>
+                    </a:prstGeom>
+                  </pic:spPr>
+                </pic:pic>
+              </a:graphicData>
+            </a:graphic>
+          </wp:inline>
+        </w:drawing>
+      </w:r>
+    </w:p>
+    <w:p>
+      <w:r>
+        <w:t xml:space="preserve"> </w:t>
+      </w:r>
+      <w:commentRangeEnd w:id="7"/>
+      <w:r>
+        <w:rPr>
+          <w:rStyle w:val="Odkaznakoment"/>
+        </w:rPr>
+        <w:commentReference w:id="7"/>
+      </w:r>
+      <w:r>
+        <w:t xml:space="preserve">Tento model </w:t>
+      </w:r>
+      <w:r>
+        <w:t>asi nelze považovat za plnohodnotnou simulaci šíření řetězových emailů, nabízí však zajímavou perspektivu. Lze s ním operovat v porovnávání výsledků ostatních modelů díky nezávislosti na struktuře sítě</w:t>
+      </w:r>
+      <w:r>
+        <w:t xml:space="preserve"> a dalších reálných datech.</w:t>
+      </w:r>
+    </w:p>
+    <w:p>
+      <w:r>
+        <w:t xml:space="preserve">Opakované běhy s výše uvedenou distribucí, také dobře vizualizují skutečnost, že rozšíření e-mailu velkému množství příjemců není nemožné, ale je velmi málo pravděpodobné. Většina běhů </w:t>
+      </w:r>
+      <w:proofErr w:type="gramStart"/>
+      <w:r>
+        <w:t>skončí</w:t>
+      </w:r>
+      <w:proofErr w:type="gramEnd"/>
+      <w:r>
+        <w:t xml:space="preserve"> s malým počtem uzlů, před dosažením limitu počtu generací.</w:t>
+      </w:r>
+    </w:p>
+    <w:p/>
+    <w:p/>
+    <w:p/>
+    <w:p/>
+    <w:p/>
+    <w:p/>
+    <w:p/>
+    <w:p/>
+    <w:p/>
+    <w:p/>
+    <w:p/>
+    <w:p/>
+    <w:p/>
+    <w:p>
+      <w:pPr>
+        <w:rPr>
+          <w:sz w:val="28"/>
+          <w:szCs w:val="28"/>
+        </w:rPr>
+      </w:pPr>
+      <w:r>
+        <w:rPr>
+          <w:sz w:val="28"/>
+          <w:szCs w:val="28"/>
+        </w:rPr>
+        <w:lastRenderedPageBreak/>
+        <w:t>Struktura sítí</w:t>
+      </w:r>
+    </w:p>
+    <w:p>
+      <w:r>
+        <w:t>Teorie sítí je velmi komplexní disciplínou a pro potřeby této práce je nutné definovat několik pojmů a uvést do kontextu vlastnosti a rozdíly různých sítí, převážně sítě emailové a sociální.</w:t>
+      </w:r>
+    </w:p>
+    <w:p>
+      <w:pPr>
+        <w:rPr>
+          <w:u w:val="single"/>
+        </w:rPr>
+      </w:pPr>
+      <w:r>
+        <w:rPr>
+          <w:u w:val="single"/>
+        </w:rPr>
+        <w:t>Centrální uzel</w:t>
+      </w:r>
+    </w:p>
+    <w:p>
+      <w:r>
+        <w:t xml:space="preserve">Jako centrální uzel, </w:t>
+      </w:r>
+      <w:r>
+        <w:t>anglicky</w:t>
+      </w:r>
+      <w:r>
+        <w:t xml:space="preserve"> </w:t>
+      </w:r>
+      <w:r>
+        <w:rPr>
+          <w:i/>
+          <w:iCs/>
+        </w:rPr>
+        <w:t>hub node</w:t>
+      </w:r>
+      <w:r>
+        <w:t>, se označuje takový uzel, který má vysoké množství sousedů</w:t>
+      </w:r>
+      <w:r>
+        <w:rPr>
+          <w:i/>
+          <w:iCs/>
+        </w:rPr>
+        <w:t>.</w:t>
+      </w:r>
+      <w:r>
+        <w:rPr>
+          <w:i/>
+          <w:iCs/>
+        </w:rPr>
+        <w:t xml:space="preserve"> </w:t>
+      </w:r>
+      <w:r>
+        <w:t>Počet sousedů, který definuje toto označení nemusí být pevně definovaný. Pro potřeby této práce a implementaci algoritmů jsem jej nastavil na 50.</w:t>
+      </w:r>
+      <w:r>
+        <w:t xml:space="preserve"> Centrální uzly jsou zásadní pro generování emailů s velikým dosahem. Pokud se zároveň jedná výchozí bod šíření, dramaticky se pak navyšuje počet příjemců pro všechny modely.</w:t>
+      </w:r>
+    </w:p>
+    <w:p>
+      <w:pPr>
+        <w:rPr>
+          <w:u w:val="single"/>
+        </w:rPr>
+      </w:pPr>
+      <w:proofErr w:type="spellStart"/>
+      <w:r>
+        <w:rPr>
+          <w:u w:val="single"/>
+        </w:rPr>
+        <w:t>Bezškálová</w:t>
+      </w:r>
+      <w:proofErr w:type="spellEnd"/>
+      <w:r>
+        <w:rPr>
+          <w:u w:val="single"/>
+        </w:rPr>
+        <w:t xml:space="preserve"> síť</w:t>
+      </w:r>
+    </w:p>
+    <w:p>
+      <w:commentRangeStart w:id="8"/>
+      <w:proofErr w:type="spellStart"/>
+      <w:r>
+        <w:t>Bezškálová</w:t>
+      </w:r>
+      <w:proofErr w:type="spellEnd"/>
+      <w:r>
+        <w:t xml:space="preserve"> síť, anglicky </w:t>
+      </w:r>
+      <w:proofErr w:type="spellStart"/>
+      <w:r>
+        <w:rPr>
+          <w:i/>
+          <w:iCs/>
+        </w:rPr>
+        <w:t>scale</w:t>
+      </w:r>
+      <w:proofErr w:type="spellEnd"/>
+      <w:r>
+        <w:rPr>
+          <w:i/>
+          <w:iCs/>
+        </w:rPr>
+        <w:t>-free network</w:t>
+      </w:r>
+      <w:r>
+        <w:t>, se vyznačuje vysokým počtem uzlů, které mají malé množství navazujících hran, typicky 1. Zároveň se většina hran koncentruje okolo několika málo centrálních uzlů</w:t>
+      </w:r>
+      <w:r>
+        <w:t xml:space="preserve">. Rozložení stupňů uzlů je tedy nerovnoměrné a </w:t>
+      </w:r>
+      <w:r>
+        <w:t>přibližně</w:t>
+      </w:r>
+      <w:r>
+        <w:t xml:space="preserve"> se</w:t>
+      </w:r>
+      <w:r>
+        <w:t xml:space="preserve"> odvíjí od </w:t>
+      </w:r>
+      <w:proofErr w:type="spellStart"/>
+      <w:r>
+        <w:t>Paretova</w:t>
+      </w:r>
+      <w:proofErr w:type="spellEnd"/>
+      <w:r>
+        <w:t xml:space="preserve"> rozdělení.</w:t>
+      </w:r>
+    </w:p>
+    <w:p>
+      <w:pPr>
+        <w:rPr>
+          <w:rStyle w:val="mi"/>
+          <w:rFonts w:eastAsiaTheme="minorEastAsia"/>
+          <w:iCs/>
+          <w:sz w:val="36"/>
+          <w:szCs w:val="36"/>
+          <w:lang w:val="en-US"/>
+        </w:rPr>
+      </w:pPr>
+      <m:oMathPara>
+        <m:oMath>
+          <m:sSub>
+            <m:sSubPr>
+              <m:ctrlPr>
+                <w:rPr>
+                  <w:rStyle w:val="mi"/>
+                  <w:rFonts w:ascii="Cambria Math" w:hAnsi="Cambria Math"/>
+                  <w:i/>
+                  <w:iCs/>
+                  <w:sz w:val="36"/>
+                  <w:szCs w:val="36"/>
+                </w:rPr>
+              </m:ctrlPr>
+            </m:sSubPr>
+            <m:e>
+              <m:r>
+                <w:rPr>
+                  <w:rStyle w:val="mi"/>
+                  <w:rFonts w:ascii="Cambria Math" w:hAnsi="Cambria Math"/>
+                  <w:sz w:val="36"/>
+                  <w:szCs w:val="36"/>
+                </w:rPr>
+                <m:t>p</m:t>
+              </m:r>
+            </m:e>
+            <m:sub>
+              <m:r>
+                <w:rPr>
+                  <w:rStyle w:val="mi"/>
+                  <w:rFonts w:ascii="Cambria Math" w:hAnsi="Cambria Math"/>
+                  <w:sz w:val="36"/>
+                  <w:szCs w:val="36"/>
+                </w:rPr>
+                <m:t>k</m:t>
+              </m:r>
+            </m:sub>
+          </m:sSub>
+          <m:r>
+            <w:rPr>
+              <w:rStyle w:val="mi"/>
+              <w:rFonts w:ascii="Cambria Math" w:hAnsi="Cambria Math"/>
+              <w:sz w:val="36"/>
+              <w:szCs w:val="36"/>
+              <w:lang w:val="en-US"/>
+            </w:rPr>
+            <m:t xml:space="preserve">~ </m:t>
+          </m:r>
+          <m:sSup>
+            <m:sSupPr>
+              <m:ctrlPr>
+                <w:rPr>
+                  <w:rStyle w:val="mi"/>
+                  <w:rFonts w:ascii="Cambria Math" w:hAnsi="Cambria Math"/>
+                  <w:i/>
+                  <w:iCs/>
+                  <w:sz w:val="36"/>
+                  <w:szCs w:val="36"/>
+                  <w:lang w:val="en-US"/>
+                </w:rPr>
+              </m:ctrlPr>
+            </m:sSupPr>
+            <m:e>
+              <m:r>
+                <w:rPr>
+                  <w:rStyle w:val="mi"/>
+                  <w:rFonts w:ascii="Cambria Math" w:hAnsi="Cambria Math"/>
+                  <w:sz w:val="36"/>
+                  <w:szCs w:val="36"/>
+                  <w:lang w:val="en-US"/>
+                </w:rPr>
+                <m:t>k</m:t>
+              </m:r>
+            </m:e>
+            <m:sup>
+              <m:r>
+                <w:rPr>
+                  <w:rStyle w:val="mi"/>
+                  <w:rFonts w:ascii="Cambria Math" w:hAnsi="Cambria Math"/>
+                  <w:sz w:val="36"/>
+                  <w:szCs w:val="36"/>
+                  <w:lang w:val="en-US"/>
+                </w:rPr>
+                <m:t>-y</m:t>
+              </m:r>
+            </m:sup>
+          </m:sSup>
+        </m:oMath>
+      </m:oMathPara>
+    </w:p>
+    <w:p>
+      <w:pPr>
+        <w:rPr>
+          <w:rStyle w:val="mi"/>
+          <w:rFonts w:eastAsiaTheme="minorEastAsia"/>
+          <w:iCs/>
+          <w:sz w:val="36"/>
+          <w:szCs w:val="36"/>
+          <w:lang w:val="en-US"/>
+        </w:rPr>
+      </w:pPr>
+      <m:oMathPara>
+        <m:oMath>
+          <m:r>
+            <w:rPr>
+              <w:rStyle w:val="mi"/>
+              <w:rFonts w:ascii="Cambria Math" w:eastAsiaTheme="minorEastAsia" w:hAnsi="Cambria Math"/>
+              <w:sz w:val="36"/>
+              <w:szCs w:val="36"/>
+              <w:lang w:val="en-US"/>
+            </w:rPr>
+            <m:t>2≤y≤3</m:t>
+          </m:r>
+          <w:commentRangeEnd w:id="8"/>
+          <m:r>
+            <m:rPr>
+              <m:sty m:val="p"/>
+            </m:rPr>
+            <w:rPr>
+              <w:rStyle w:val="Odkaznakoment"/>
+            </w:rPr>
+            <w:commentReference w:id="8"/>
+          </m:r>
+        </m:oMath>
+      </m:oMathPara>
+    </w:p>
+    <w:p>
+      <w:pPr>
+        <w:rPr>
+          <w:rStyle w:val="mi"/>
+          <w:rFonts w:eastAsiaTheme="minorEastAsia"/>
+          <w:iCs/>
+          <w:sz w:val="36"/>
+          <w:szCs w:val="36"/>
+          <w:lang w:val="en-US"/>
+        </w:rPr>
+      </w:pPr>
+    </w:p>
+    <w:p>
+      <w:pPr>
+        <w:rPr>
+          <w:u w:val="single"/>
+          <w:lang w:val="en-US"/>
+        </w:rPr>
+      </w:pPr>
+      <w:r>
+        <w:rPr>
+          <w:u w:val="single"/>
+        </w:rPr>
+        <w:t>Struktura emailo</w:t>
+      </w:r>
+      <w:r>
+        <w:rPr>
+          <w:u w:val="single"/>
+        </w:rPr>
+        <w:t>vé versus sociální sítě</w:t>
+      </w:r>
+    </w:p>
+    <w:p>
+      <w:pPr>
+        <w:rPr>
+          <w:u w:val="single"/>
+        </w:rPr>
+      </w:pPr>
     </w:p>
     <w:p/>
     <w:sectPr>
@@ -565,6 +1237,70 @@
       </w:r>
     </w:p>
   </w:comment>
+  <w:comment w:id="6" w:author="Tomas Jirku" w:date="2023-05-09T09:14:00Z" w:initials="TJ">
+    <w:p>
+      <w:pPr>
+        <w:pStyle w:val="Textkomente"/>
+      </w:pPr>
+      <w:r>
+        <w:rPr>
+          <w:rStyle w:val="Odkaznakoment"/>
+        </w:rPr>
+        <w:annotationRef/>
+      </w:r>
+      <w:r>
+        <w:t>Ocitovat studii</w:t>
+      </w:r>
+    </w:p>
+    <w:p>
+      <w:pPr>
+        <w:pStyle w:val="Textkomente"/>
+      </w:pPr>
+      <w:r>
+        <w:t xml:space="preserve"> Using selection bias to explain the observed</w:t>
+      </w:r>
+    </w:p>
+    <w:p>
+      <w:pPr>
+        <w:pStyle w:val="Textkomente"/>
+      </w:pPr>
+      <w:r>
+        <w:t>structure of Internet diffusions</w:t>
+      </w:r>
+    </w:p>
+  </w:comment>
+  <w:comment w:id="7" w:author="Tomas Jirku" w:date="2023-05-09T09:44:00Z" w:initials="TJ">
+    <w:p>
+      <w:pPr>
+        <w:pStyle w:val="Textkomente"/>
+      </w:pPr>
+      <w:r>
+        <w:rPr>
+          <w:rStyle w:val="Odkaznakoment"/>
+        </w:rPr>
+        <w:annotationRef/>
+      </w:r>
+      <w:r>
+        <w:t>Zjistit jak pracovat s "ukradenyma obrazkama"</w:t>
+      </w:r>
+    </w:p>
+  </w:comment>
+  <w:comment w:id="8" w:author="Tomas Jirku" w:date="2023-05-09T14:04:00Z" w:initials="TJ">
+    <w:p>
+      <w:pPr>
+        <w:pStyle w:val="Textkomente"/>
+      </w:pPr>
+      <w:r>
+        <w:rPr>
+          <w:rStyle w:val="Odkaznakoment"/>
+        </w:rPr>
+        <w:annotationRef/>
+      </w:r>
+      <w:r>
+        <w:t>Tohle asi chce lip rozvest</w:t>
+      </w:r>
+    </w:p>
+  </w:comment>
 </w:comments>
 </file>
 
@@ -576,6 +1312,9 @@
   <w15:commentEx w15:paraId="52C7391B" w15:done="0"/>
   <w15:commentEx w15:paraId="64B4AD51" w15:done="0"/>
   <w15:commentEx w15:paraId="1626E74F" w15:done="0"/>
+  <w15:commentEx w15:paraId="38712904" w15:done="0"/>
+  <w15:commentEx w15:paraId="468908BA" w15:done="0"/>
+  <w15:commentEx w15:paraId="1754A0B8" w15:done="0"/>
 </w15:commentsEx>
 </file>
 
@@ -587,6 +1326,9 @@
   <w16cex:commentExtensible w16cex:durableId="27CBFB97" w16cex:dateUtc="2023-03-27T09:25:00Z"/>
   <w16cex:commentExtensible w16cex:durableId="27CBFE0C" w16cex:dateUtc="2023-03-27T09:35:00Z"/>
   <w16cex:commentExtensible w16cex:durableId="2800BF09" w16cex:dateUtc="2023-05-06T09:56:00Z"/>
+  <w16cex:commentExtensible w16cex:durableId="28048D86" w16cex:dateUtc="2023-05-09T07:14:00Z"/>
+  <w16cex:commentExtensible w16cex:durableId="28049473" w16cex:dateUtc="2023-05-09T07:44:00Z"/>
+  <w16cex:commentExtensible w16cex:durableId="2804D16E" w16cex:dateUtc="2023-05-09T12:04:00Z"/>
 </w16cex:commentsExtensible>
 </file>
 
@@ -598,6 +1340,9 @@
   <w16cid:commentId w16cid:paraId="52C7391B" w16cid:durableId="27CBFB97"/>
   <w16cid:commentId w16cid:paraId="64B4AD51" w16cid:durableId="27CBFE0C"/>
   <w16cid:commentId w16cid:paraId="1626E74F" w16cid:durableId="2800BF09"/>
+  <w16cid:commentId w16cid:paraId="38712904" w16cid:durableId="28048D86"/>
+  <w16cid:commentId w16cid:paraId="468908BA" w16cid:durableId="28049473"/>
+  <w16cid:commentId w16cid:paraId="1754A0B8" w16cid:durableId="2804D16E"/>
 </w16cid:commentsIds>
 </file>
 
@@ -1108,6 +1853,26 @@
     <w:basedOn w:val="Standardnpsmoodstavce"/>
     <w:rsid w:val="000539B9"/>
   </w:style>
+  <w:style w:type="character" w:customStyle="1" w:styleId="mi">
+    <w:name w:val="mi"/>
+    <w:basedOn w:val="Standardnpsmoodstavce"/>
+    <w:rsid w:val="002D7969"/>
+  </w:style>
+  <w:style w:type="character" w:customStyle="1" w:styleId="mo">
+    <w:name w:val="mo"/>
+    <w:basedOn w:val="Standardnpsmoodstavce"/>
+    <w:rsid w:val="002D7969"/>
+  </w:style>
+  <w:style w:type="character" w:styleId="Zstupntext">
+    <w:name w:val="Placeholder Text"/>
+    <w:basedOn w:val="Standardnpsmoodstavce"/>
+    <w:uiPriority w:val="99"/>
+    <w:semiHidden/>
+    <w:rsid w:val="002D7969"/>
+    <w:rPr>
+      <w:color w:val="808080"/>
+    </w:rPr>
+  </w:style>
 </w:styles>
 </file>
 

</xml_diff>

<commit_message>
thesis backup, degree dist plot
</commit_message>
<xml_diff>
--- a/bakalářka.docx
+++ b/bakalářka.docx
@@ -165,13 +165,7 @@
         <w:t xml:space="preserve"> </w:t>
       </w:r>
       <w:r>
-        <w:t>(</w:t>
-      </w:r>
-      <w:r>
-        <w:t>1</w:t>
-      </w:r>
-      <w:r>
-        <w:t>)</w:t>
+        <w:t>(1)</w:t>
       </w:r>
       <w:r>
         <w:t xml:space="preserve"> zkoumali šíření řetězových emailů</w:t>
@@ -640,16 +634,7 @@
       </w:r>
       <w:proofErr w:type="spellEnd"/>
       <w:r>
-        <w:t xml:space="preserve"> (dále jen LNK model) j</w:t>
-      </w:r>
-      <w:r>
-        <w:t>sou</w:t>
-      </w:r>
-      <w:r>
-        <w:t xml:space="preserve"> typ</w:t>
-      </w:r>
-      <w:r>
-        <w:t xml:space="preserve">ické hluboké stromy s nízkou rozvětveností, které tento algoritmus generuje. </w:t>
+        <w:t xml:space="preserve"> (dále jen LNK model) jsou typické hluboké stromy s nízkou rozvětveností, které tento algoritmus generuje. </w:t>
       </w:r>
       <w:r>
         <w:t xml:space="preserve">Tuto strukturu lze replikovat </w:t>
@@ -965,6 +950,17 @@
       <w:r>
         <w:t xml:space="preserve"> rozdělení.</w:t>
       </w:r>
+      <w:r>
+        <w:t xml:space="preserve"> </w:t>
+      </w:r>
+    </w:p>
+    <w:p>
+      <w:r>
+        <w:t>Pro tyto sítě platí následující vztah</w:t>
+      </w:r>
+      <w:r>
+        <w:t>,</w:t>
+      </w:r>
     </w:p>
     <w:p>
       <w:pPr>
@@ -974,7 +970,6 @@
           <w:iCs/>
           <w:sz w:val="36"/>
           <w:szCs w:val="36"/>
-          <w:lang w:val="en-US"/>
         </w:rPr>
       </w:pPr>
       <m:oMathPara>
@@ -1021,7 +1016,6 @@
               <w:rFonts w:ascii="Cambria Math" w:hAnsi="Cambria Math"/>
               <w:sz w:val="36"/>
               <w:szCs w:val="36"/>
-              <w:lang w:val="en-US"/>
             </w:rPr>
             <m:t xml:space="preserve">~ </m:t>
           </m:r>
@@ -1035,7 +1029,6 @@
                   <w:iCs/>
                   <w:sz w:val="36"/>
                   <w:szCs w:val="36"/>
-                  <w:lang w:val="en-US"/>
                 </w:rPr>
               </m:ctrlPr>
             </m:sSupPr>
@@ -1046,7 +1039,6 @@
                   <w:rFonts w:ascii="Cambria Math" w:hAnsi="Cambria Math"/>
                   <w:sz w:val="36"/>
                   <w:szCs w:val="36"/>
-                  <w:lang w:val="en-US"/>
                 </w:rPr>
                 <m:t>k</m:t>
               </m:r>
@@ -1058,7 +1050,6 @@
                   <w:rFonts w:ascii="Cambria Math" w:hAnsi="Cambria Math"/>
                   <w:sz w:val="36"/>
                   <w:szCs w:val="36"/>
-                  <w:lang w:val="en-US"/>
                 </w:rPr>
                 <m:t>-y</m:t>
               </m:r>
@@ -1075,7 +1066,6 @@
           <w:iCs/>
           <w:sz w:val="36"/>
           <w:szCs w:val="36"/>
-          <w:lang w:val="en-US"/>
         </w:rPr>
       </w:pPr>
       <m:oMathPara>
@@ -1086,7 +1076,6 @@
               <w:rFonts w:ascii="Cambria Math" w:eastAsiaTheme="minorEastAsia" w:hAnsi="Cambria Math"/>
               <w:sz w:val="36"/>
               <w:szCs w:val="36"/>
-              <w:lang w:val="en-US"/>
             </w:rPr>
             <m:t>2≤y≤3</m:t>
           </m:r>
@@ -1109,33 +1098,66 @@
           <w:rStyle w:val="mi"/>
           <w:rFonts w:eastAsiaTheme="minorEastAsia"/>
           <w:iCs/>
-          <w:sz w:val="36"/>
-          <w:szCs w:val="36"/>
+        </w:rPr>
+      </w:pPr>
+      <w:r>
+        <w:rPr>
+          <w:rStyle w:val="mi"/>
+          <w:rFonts w:eastAsiaTheme="minorEastAsia"/>
+          <w:iCs/>
+        </w:rPr>
+        <w:t>k</w:t>
+      </w:r>
+      <w:r>
+        <w:rPr>
+          <w:rStyle w:val="mi"/>
+          <w:rFonts w:eastAsiaTheme="minorEastAsia"/>
+          <w:iCs/>
+        </w:rPr>
+        <w:t xml:space="preserve">de </w:t>
+      </w:r>
+      <w:r>
+        <w:rPr>
+          <w:rStyle w:val="mi"/>
+          <w:rFonts w:eastAsiaTheme="minorEastAsia"/>
+          <w:i/>
+        </w:rPr>
+        <w:t>k </w:t>
+      </w:r>
+      <w:r>
+        <w:rPr>
+          <w:rStyle w:val="mi"/>
+          <w:rFonts w:eastAsiaTheme="minorEastAsia"/>
+          <w:iCs/>
+        </w:rPr>
+        <w:t>je stupeň uzlu.</w:t>
+      </w:r>
+    </w:p>
+    <w:p>
+      <w:pPr>
+        <w:rPr>
+          <w:u w:val="single"/>
+        </w:rPr>
+      </w:pPr>
+      <w:r>
+        <w:rPr>
+          <w:u w:val="single"/>
+        </w:rPr>
+        <w:t>Struktura emailo</w:t>
+      </w:r>
+      <w:r>
+        <w:rPr>
+          <w:u w:val="single"/>
+        </w:rPr>
+        <w:t>vé versus sociální sítě</w:t>
+      </w:r>
+    </w:p>
+    <w:p>
+      <w:pPr>
+        <w:rPr>
           <w:lang w:val="en-US"/>
         </w:rPr>
       </w:pPr>
-    </w:p>
-    <w:p>
-      <w:pPr>
-        <w:rPr>
-          <w:u w:val="single"/>
-          <w:lang w:val="en-US"/>
-        </w:rPr>
-      </w:pPr>
-      <w:r>
-        <w:rPr>
-          <w:u w:val="single"/>
-        </w:rPr>
-        <w:t>Struktura emailo</w:t>
-      </w:r>
-      <w:r>
-        <w:rPr>
-          <w:u w:val="single"/>
-        </w:rPr>
-        <w:t>vé versus sociální sítě</w:t>
-      </w:r>
-    </w:p>
-    <w:p>
       <w:r>
         <w:t>----</w:t>
       </w:r>
@@ -1285,28 +1307,7 @@
           <w:sz w:val="28"/>
           <w:szCs w:val="28"/>
         </w:rPr>
-        <w:t xml:space="preserve">Popis zpracování grafů </w:t>
-      </w:r>
-      <w:r>
-        <w:rPr>
-          <w:sz w:val="28"/>
-          <w:szCs w:val="28"/>
-        </w:rPr>
-        <w:t>(v</w:t>
-      </w:r>
-      <w:r>
-        <w:rPr>
-          <w:sz w:val="28"/>
-          <w:szCs w:val="28"/>
-        </w:rPr>
-        <w:t>ýpočet věku a redukce velikosti</w:t>
-      </w:r>
-      <w:r>
-        <w:rPr>
-          <w:sz w:val="28"/>
-          <w:szCs w:val="28"/>
-        </w:rPr>
-        <w:t>)</w:t>
+        <w:t>Popis zpracování grafů (výpočet věku a redukce velikosti)</w:t>
       </w:r>
     </w:p>
     <w:p>
@@ -1353,28 +1354,7 @@
           <w:sz w:val="28"/>
           <w:szCs w:val="28"/>
         </w:rPr>
-        <w:t xml:space="preserve"> modelu umře po pár iteracích </w:t>
-      </w:r>
-      <w:r>
-        <w:rPr>
-          <w:sz w:val="28"/>
-          <w:szCs w:val="28"/>
-        </w:rPr>
-        <w:t>(n</w:t>
-      </w:r>
-      <w:r>
-        <w:rPr>
-          <w:sz w:val="28"/>
-          <w:szCs w:val="28"/>
-        </w:rPr>
-        <w:t>ízká pravděpodobnost přeposlání</w:t>
-      </w:r>
-      <w:r>
-        <w:rPr>
-          <w:sz w:val="28"/>
-          <w:szCs w:val="28"/>
-        </w:rPr>
-        <w:t>)</w:t>
+        <w:t xml:space="preserve"> modelu umře po pár iteracích (nízká pravděpodobnost přeposlání)</w:t>
       </w:r>
     </w:p>
     <w:p>
@@ -1432,6 +1412,38 @@
           <w:szCs w:val="28"/>
         </w:rPr>
       </w:pPr>
+    </w:p>
+    <w:p>
+      <w:pPr>
+        <w:rPr>
+          <w:sz w:val="28"/>
+          <w:szCs w:val="28"/>
+        </w:rPr>
+      </w:pPr>
+      <w:proofErr w:type="spellStart"/>
+      <w:r>
+        <w:rPr>
+          <w:sz w:val="28"/>
+          <w:szCs w:val="28"/>
+        </w:rPr>
+        <w:t>zajimave</w:t>
+      </w:r>
+      <w:proofErr w:type="spellEnd"/>
+      <w:r>
+        <w:rPr>
+          <w:sz w:val="28"/>
+          <w:szCs w:val="28"/>
+        </w:rPr>
+        <w:t xml:space="preserve"> zdroje</w:t>
+      </w:r>
+    </w:p>
+    <w:p>
+      <w:pPr>
+        <w:rPr>
+          <w:sz w:val="28"/>
+          <w:szCs w:val="28"/>
+        </w:rPr>
+      </w:pPr>
       <w:r>
         <w:rPr>
           <w:sz w:val="28"/>
@@ -1439,6 +1451,75 @@
         </w:rPr>
         <w:tab/>
       </w:r>
+      <w:hyperlink r:id="rId10" w:history="1">
+        <w:r>
+          <w:rPr>
+            <w:rStyle w:val="Hypertextovodkaz"/>
+            <w:sz w:val="28"/>
+            <w:szCs w:val="28"/>
+          </w:rPr>
+          <w:t>https://www.forum24.cz/vit-kucik-sit-retezovych-mailu-funguje-spontanne-dezinformatori-ji-ale-umi-inspirovat-a-zneuzivat/</w:t>
+        </w:r>
+      </w:hyperlink>
+    </w:p>
+    <w:p>
+      <w:pPr>
+        <w:rPr>
+          <w:sz w:val="28"/>
+          <w:szCs w:val="28"/>
+        </w:rPr>
+      </w:pPr>
+      <w:hyperlink r:id="rId11" w:history="1">
+        <w:r>
+          <w:rPr>
+            <w:rStyle w:val="Hypertextovodkaz"/>
+            <w:sz w:val="28"/>
+            <w:szCs w:val="28"/>
+          </w:rPr>
+          <w:t>https://www.digitalnipevnost.cz/zpravodaj/detail/tiskova-zprava-retezove-e-maily</w:t>
+        </w:r>
+      </w:hyperlink>
+    </w:p>
+    <w:p>
+      <w:pPr>
+        <w:rPr>
+          <w:sz w:val="28"/>
+          <w:szCs w:val="28"/>
+        </w:rPr>
+      </w:pPr>
+      <w:hyperlink r:id="rId12" w:history="1">
+        <w:r>
+          <w:rPr>
+            <w:rStyle w:val="Hypertextovodkaz"/>
+            <w:sz w:val="28"/>
+            <w:szCs w:val="28"/>
+          </w:rPr>
+          <w:t>https://dspace.cuni.cz/handle/20.500.11956/127601</w:t>
+        </w:r>
+      </w:hyperlink>
+    </w:p>
+    <w:p>
+      <w:pPr>
+        <w:rPr>
+          <w:sz w:val="28"/>
+          <w:szCs w:val="28"/>
+        </w:rPr>
+      </w:pPr>
+    </w:p>
+    <w:p>
+      <w:pPr>
+        <w:rPr>
+          <w:sz w:val="28"/>
+          <w:szCs w:val="28"/>
+        </w:rPr>
+      </w:pPr>
+      <w:r>
+        <w:rPr>
+          <w:sz w:val="28"/>
+          <w:szCs w:val="28"/>
+        </w:rPr>
+        <w:tab/>
+      </w:r>
     </w:p>
     <w:p/>
     <w:p/>
@@ -1570,13 +1651,7 @@
       </w:r>
       <w:commentRangeEnd w:id="13"/>
       <w:r>
-        <w:t xml:space="preserve">takzvaný pošli deseticent dopis </w:t>
-      </w:r>
-      <w:r>
-        <w:rPr>
-          <w:lang w:val="en-US"/>
-        </w:rPr>
-        <w:t>(</w:t>
+        <w:t>takzvaný pošli deseticent dopis (</w:t>
       </w:r>
       <w:proofErr w:type="spellStart"/>
       <w:r>
@@ -1646,13 +1721,7 @@
       </w:r>
       <w:proofErr w:type="gramEnd"/>
       <w:r>
-        <w:t xml:space="preserve"> se tak strom s 15625 </w:t>
-      </w:r>
-      <w:r>
-        <w:rPr>
-          <w:lang w:val="en-US"/>
-        </w:rPr>
-        <w:t>(</w:t>
+        <w:t xml:space="preserve"> se tak strom s 15625 (</w:t>
       </w:r>
       <m:oMath>
         <m:sSup>
@@ -1661,7 +1730,6 @@
               <w:rPr>
                 <w:rFonts w:ascii="Cambria Math" w:hAnsi="Cambria Math"/>
                 <w:i/>
-                <w:lang w:val="en-US"/>
               </w:rPr>
             </m:ctrlPr>
           </m:sSupPr>
@@ -1669,7 +1737,6 @@
             <m:r>
               <w:rPr>
                 <w:rFonts w:ascii="Cambria Math" w:hAnsi="Cambria Math"/>
-                <w:lang w:val="en-US"/>
               </w:rPr>
               <m:t>5</m:t>
             </m:r>
@@ -1678,7 +1745,6 @@
             <m:r>
               <w:rPr>
                 <w:rFonts w:ascii="Cambria Math" w:hAnsi="Cambria Math"/>
-                <w:lang w:val="en-US"/>
               </w:rPr>
               <m:t>6</m:t>
             </m:r>
@@ -1686,25 +1752,13 @@
         </m:sSup>
       </m:oMath>
       <w:r>
-        <w:rPr>
-          <w:lang w:val="en-US"/>
-        </w:rPr>
-        <w:t>)</w:t>
-      </w:r>
-      <w:r>
-        <w:t xml:space="preserve"> listy, kde každý list reprezentuje jednoho člověka, který má na vrcholu seznamu původního příjemce, který má dostat oněch 10 centů.</w:t>
+        <w:t>) listy, kde každý list reprezentuje jednoho člověka, který má na vrcholu seznamu původního příjemce, který má dostat oněch 10 centů.</w:t>
       </w:r>
       <w:r>
         <w:t xml:space="preserve"> Tato struktura mimo jiné odpovídá pyramidovému schématu, které je dnes ilegální.</w:t>
       </w:r>
       <w:r>
-        <w:t xml:space="preserve"> Nejvíce se tento typ dopisu rozšířil v roce 1935 ve Spojených Státech, </w:t>
-      </w:r>
-      <w:r>
-        <w:t>během ekonomické krize</w:t>
-      </w:r>
-      <w:r>
-        <w:t xml:space="preserve">, kde vznikly kopie v řádech desítek milionů. </w:t>
+        <w:t xml:space="preserve"> Nejvíce se tento typ dopisu rozšířil v roce 1935 ve Spojených Státech, během ekonomické krize, kde vznikly kopie v řádech desítek milionů. </w:t>
       </w:r>
       <w:r>
         <w:t xml:space="preserve">Objevoval se </w:t>
@@ -1735,13 +1789,37 @@
     </w:p>
     <w:p>
       <w:r>
-        <w:t>--popsat rozdíl oproti sociální síti, kde se nejedná o 1</w:t>
-      </w:r>
-      <w:r>
-        <w:t>:</w:t>
-      </w:r>
-      <w:r>
-        <w:t>1 komunikaci, ale sdílení</w:t>
+        <w:t>Při zmínce jakékoliv elektronické komunikace se nabízí porovnání se sociálními sítěmi. Propagace informací na nich však probíhá velmi odlišně. Hlavním rozdílem je, že v případě e-mailu se vždy jedná o komunikaci jeden na jednoho. Je samozřejmě možné poslat tu samou zprávu více příjemcům</w:t>
+      </w:r>
+      <w:r>
+        <w:t xml:space="preserve"> i skupinově odpovídat, ale odesílatel emailu vždy specifikuje příjemce a má plnou kontrolu nad tím ke komu se dostane první instance zprávy a k jejímu dalšímu šíření je potřeba, aby ji příjemce vědomě přeposlal dál. </w:t>
+      </w:r>
+      <w:r>
+        <w:t xml:space="preserve">Sociální sítě tento typ komunikace umožňují také, ale zároveň jejich uživatelé </w:t>
+      </w:r>
+      <w:r>
+        <w:t>mohou sdílet příspěvky všem veřejně, případně podmnožině uživatelů v rámci různých zájmových skupin.</w:t>
+      </w:r>
+      <w:r>
+        <w:t xml:space="preserve"> </w:t>
+      </w:r>
+      <w:r>
+        <w:t xml:space="preserve">V tomto případě nemá autor příspěvku 100 % kontrolu </w:t>
+      </w:r>
+      <w:r>
+        <w:t>nad tím, kdo se k němu dostane.</w:t>
+      </w:r>
+      <w:r>
+        <w:t xml:space="preserve"> </w:t>
+      </w:r>
+      <w:r>
+        <w:t xml:space="preserve">Tento mechanismus pak výrazně zmenšuje vzdálenost putování informací, jelikož samotný veřejný příspěvek funguje jako velký centrální uzel, což u emailu technicky není možné. </w:t>
+      </w:r>
+      <w:r>
+        <w:t xml:space="preserve">Propagaci k uživatelům také často obstarávají různé algoritmy a autor nemusí dostat zpětnou vazbu o tom, ke komu se jeho příspěvek dostal. </w:t>
+      </w:r>
+      <w:r>
+        <w:t xml:space="preserve">  </w:t>
       </w:r>
     </w:p>
     <w:p/>
@@ -2276,7 +2354,7 @@
       <w:r>
         <w:t xml:space="preserve">. </w:t>
       </w:r>
-      <w:hyperlink r:id="rId10" w:history="1">
+      <w:hyperlink r:id="rId13" w:history="1">
         <w:proofErr w:type="spellStart"/>
         <w:r>
           <w:rPr>

</xml_diff>

<commit_message>
thesis backup, small changes
</commit_message>
<xml_diff>
--- a/bakalářka.docx
+++ b/bakalářka.docx
@@ -558,23 +558,7 @@
         </w:rPr>
       </w:pPr>
       <w:r>
-        <w:t xml:space="preserve">Díky tomuto přístupu je možné sledovat vliv struktury sítě na šíření. Nevýhodou je, že každá síť může být definovaná jinak a nebere v potaz vztahy mezi příjemcem a odesílatelem. Grafy typicky nemají žádné váhy hran, pokud dva lidé pošlou jednu zprávu, v grafu se </w:t>
-      </w:r>
-      <w:proofErr w:type="gramStart"/>
-      <w:r>
-        <w:t>vytvoří</w:t>
-      </w:r>
-      <w:proofErr w:type="gramEnd"/>
-      <w:r>
-        <w:t xml:space="preserve"> hrana. To samé nastane, pokud si dva kamarádi posílají zprávy pravidelně. Dá se předpokládat, že reálná pravděpodobnost reakce se </w:t>
-      </w:r>
-      <w:proofErr w:type="gramStart"/>
-      <w:r>
-        <w:t>liší</w:t>
-      </w:r>
-      <w:proofErr w:type="gramEnd"/>
-      <w:r>
-        <w:t xml:space="preserve"> i podle různých demografických indikátorů a osobních vztahů příjemce a odesílatele.</w:t>
+        <w:t>Díky tomuto přístupu je možné sledovat vliv struktury sítě na šíření. Nevýhodou je, že každá síť může být definovaná jinak a nebere v potaz vztahy mezi příjemcem a odesílatelem. Grafy typicky nemají žádné váhy hran, pokud dva lidé pošlou jednu zprávu, v grafu se vytvoří hrana. To samé nastane, pokud si dva kamarádi posílají zprávy pravidelně. Dá se předpokládat, že reálná pravděpodobnost reakce se liší i podle různých demografických indikátorů a osobních vztahů příjemce a odesílatele.</w:t>
       </w:r>
     </w:p>
     <w:p/>
@@ -659,34 +643,10 @@
         <w:t>Algoritmus generuje stromy</w:t>
       </w:r>
       <w:r>
-        <w:t xml:space="preserve"> pomocí pravděpodobnostního rozdělení počtu dětí. Začne graf s jedním uzlem, který </w:t>
-      </w:r>
-      <w:proofErr w:type="gramStart"/>
-      <w:r>
-        <w:t>označí</w:t>
-      </w:r>
-      <w:proofErr w:type="gramEnd"/>
-      <w:r>
-        <w:t xml:space="preserve"> jako kořen stromu a náhodně vygeneruje počet dětí, podle předem dané distribuce.</w:t>
-      </w:r>
-      <w:r>
-        <w:t xml:space="preserve"> Mezi rodiče a potomka </w:t>
-      </w:r>
-      <w:proofErr w:type="gramStart"/>
-      <w:r>
-        <w:t>vloží</w:t>
-      </w:r>
-      <w:proofErr w:type="gramEnd"/>
-      <w:r>
-        <w:t xml:space="preserve"> hranu a proces opakuje pro každý další vložený uzel. Proces </w:t>
-      </w:r>
-      <w:proofErr w:type="gramStart"/>
-      <w:r>
-        <w:t>končí</w:t>
-      </w:r>
-      <w:proofErr w:type="gramEnd"/>
-      <w:r>
-        <w:t xml:space="preserve"> po dosažení předem daného počtu generací anebo pokud všechny uzly aktuální generace mají počet potomků roven 0.</w:t>
+        <w:t xml:space="preserve"> pomocí pravděpodobnostního rozdělení počtu dětí. Začne graf s jedním uzlem, který označí jako kořen stromu a náhodně vygeneruje počet dětí, podle předem dané distribuce.</w:t>
+      </w:r>
+      <w:r>
+        <w:t xml:space="preserve"> Mezi rodiče a potomka vloží hranu a proces opakuje pro každý další vložený uzel. Proces končí po dosažení předem daného počtu generací anebo pokud všechny uzly aktuální generace mají počet potomků roven 0.</w:t>
       </w:r>
       <w:r>
         <w:t xml:space="preserve"> (5)</w:t>
@@ -781,15 +741,7 @@
     </w:p>
     <w:p>
       <w:r>
-        <w:t xml:space="preserve">Opakované běhy s výše uvedenou distribucí, také dobře vizualizují skutečnost, že rozšíření e-mailu velkému množství příjemců není nemožné, ale je velmi málo pravděpodobné. Většina běhů </w:t>
-      </w:r>
-      <w:proofErr w:type="gramStart"/>
-      <w:r>
-        <w:t>skončí</w:t>
-      </w:r>
-      <w:proofErr w:type="gramEnd"/>
-      <w:r>
-        <w:t xml:space="preserve"> s malým počtem uzlů, před dosažením limitu počtu generací.</w:t>
+        <w:t>Opakované běhy s výše uvedenou distribucí, také dobře vizualizují skutečnost, že rozšíření e-mailu velkému množství příjemců není nemožné, ale je velmi málo pravděpodobné. Většina běhů skončí s malým počtem uzlů, před dosažením limitu počtu generací.</w:t>
       </w:r>
     </w:p>
     <w:p/>
@@ -1153,11 +1105,6 @@
       </w:r>
     </w:p>
     <w:p>
-      <w:pPr>
-        <w:rPr>
-          <w:lang w:val="en-US"/>
-        </w:rPr>
-      </w:pPr>
       <w:r>
         <w:t>----</w:t>
       </w:r>
@@ -1276,23 +1223,7 @@
           <w:sz w:val="28"/>
           <w:szCs w:val="28"/>
         </w:rPr>
-        <w:t xml:space="preserve">Popis </w:t>
-      </w:r>
-      <w:proofErr w:type="gramStart"/>
-      <w:r>
-        <w:rPr>
-          <w:sz w:val="28"/>
-          <w:szCs w:val="28"/>
-        </w:rPr>
-        <w:t>dat</w:t>
-      </w:r>
-      <w:proofErr w:type="gramEnd"/>
-      <w:r>
-        <w:rPr>
-          <w:sz w:val="28"/>
-          <w:szCs w:val="28"/>
-        </w:rPr>
-        <w:t xml:space="preserve"> na kterých se testovalo</w:t>
+        <w:t>Popis dat na kterých se testovalo</w:t>
       </w:r>
     </w:p>
     <w:p>
@@ -1526,29 +1457,34 @@
     <w:p/>
     <w:p/>
     <w:p/>
-    <w:p/>
-    <w:p/>
-    <w:p/>
-    <w:p/>
-    <w:p/>
-    <w:p/>
-    <w:p/>
-    <w:p/>
-    <w:p/>
-    <w:p/>
-    <w:p>
-      <w:pPr>
-        <w:rPr>
-          <w:sz w:val="28"/>
-          <w:szCs w:val="28"/>
-        </w:rPr>
-      </w:pPr>
-      <w:r>
-        <w:rPr>
-          <w:sz w:val="28"/>
-          <w:szCs w:val="28"/>
-        </w:rPr>
-        <w:t xml:space="preserve">Definice řetězového </w:t>
+    <w:p>
+      <w:pPr>
+        <w:rPr>
+          <w:sz w:val="28"/>
+          <w:szCs w:val="28"/>
+        </w:rPr>
+      </w:pPr>
+      <w:r>
+        <w:rPr>
+          <w:sz w:val="28"/>
+          <w:szCs w:val="28"/>
+        </w:rPr>
+        <w:lastRenderedPageBreak/>
+        <w:t>Definice</w:t>
+      </w:r>
+      <w:r>
+        <w:rPr>
+          <w:sz w:val="28"/>
+          <w:szCs w:val="28"/>
+        </w:rPr>
+        <w:t xml:space="preserve"> a původ</w:t>
+      </w:r>
+      <w:r>
+        <w:rPr>
+          <w:sz w:val="28"/>
+          <w:szCs w:val="28"/>
+        </w:rPr>
+        <w:t xml:space="preserve"> řetězového </w:t>
       </w:r>
       <w:commentRangeStart w:id="9"/>
       <w:r>
@@ -1568,15 +1504,7 @@
     </w:p>
     <w:p>
       <w:r>
-        <w:t xml:space="preserve">Jako řetězový email se označuje takový, který se svým obsahem </w:t>
-      </w:r>
-      <w:proofErr w:type="gramStart"/>
-      <w:r>
-        <w:t>snaží</w:t>
-      </w:r>
-      <w:proofErr w:type="gramEnd"/>
-      <w:r>
-        <w:t xml:space="preserve"> přimět příjemce k jeho přeposlání</w:t>
+        <w:t>Jako řetězový email se označuje takový, který se svým obsahem snaží přimět příjemce k jeho přeposlání</w:t>
       </w:r>
       <w:r>
         <w:t xml:space="preserve"> k co nejvíce dalším uživatelům. </w:t>
@@ -1713,15 +1641,7 @@
         <w:t> textu byl adresát požádán, aby zaslal deseticent na první adresu v seznamu, poté ji smazal, na konec připojil své kontaktní údaje a přeposlal dopis pěti dalším známým.</w:t>
       </w:r>
       <w:r>
-        <w:t xml:space="preserve"> Na konci mu bylo slíbeno 1 562,5 dolaru. Tato částka vychází z předpokladu, že všichni příjemci instrukce splní a </w:t>
-      </w:r>
-      <w:proofErr w:type="gramStart"/>
-      <w:r>
-        <w:t>vytvoří</w:t>
-      </w:r>
-      <w:proofErr w:type="gramEnd"/>
-      <w:r>
-        <w:t xml:space="preserve"> se tak strom s 15625 (</w:t>
+        <w:t xml:space="preserve"> Na konci mu bylo slíbeno 1 562,5 dolaru. Tato částka vychází z předpokladu, že všichni příjemci instrukce splní a vytvoří se tak strom s 15625 (</w:t>
       </w:r>
       <m:oMath>
         <m:sSup>
@@ -1752,7 +1672,15 @@
         </m:sSup>
       </m:oMath>
       <w:r>
-        <w:t>) listy, kde každý list reprezentuje jednoho člověka, který má na vrcholu seznamu původního příjemce, který má dostat oněch 10 centů.</w:t>
+        <w:t>) listy, kde každý list reprezentuje jednoho člověka, který má na vrcholu seznamu původního pří</w:t>
+      </w:r>
+      <w:proofErr w:type="spellStart"/>
+      <w:r>
+        <w:t>jemce</w:t>
+      </w:r>
+      <w:proofErr w:type="spellEnd"/>
+      <w:r>
+        <w:t>, který má dostat oněch 10 centů.</w:t>
       </w:r>
       <w:r>
         <w:t xml:space="preserve"> Tato struktura mimo jiné odpovídá pyramidovému schématu, které je dnes ilegální.</w:t>
@@ -1804,16 +1732,7 @@
         <w:t xml:space="preserve"> </w:t>
       </w:r>
       <w:r>
-        <w:t xml:space="preserve">V tomto případě nemá autor příspěvku 100 % kontrolu </w:t>
-      </w:r>
-      <w:r>
-        <w:t>nad tím, kdo se k němu dostane.</w:t>
-      </w:r>
-      <w:r>
-        <w:t xml:space="preserve"> </w:t>
-      </w:r>
-      <w:r>
-        <w:t xml:space="preserve">Tento mechanismus pak výrazně zmenšuje vzdálenost putování informací, jelikož samotný veřejný příspěvek funguje jako velký centrální uzel, což u emailu technicky není možné. </w:t>
+        <w:t xml:space="preserve">V tomto případě nemá autor příspěvku 100 % kontrolu nad tím, kdo se k němu dostane. Tento mechanismus pak výrazně zmenšuje vzdálenost putování informací, jelikož samotný veřejný příspěvek funguje jako velký centrální uzel, což u emailu technicky není možné. </w:t>
       </w:r>
       <w:r>
         <w:t xml:space="preserve">Propagaci k uživatelům také často obstarávají různé algoritmy a autor nemusí dostat zpětnou vazbu o tom, ke komu se jeho příspěvek dostal. </w:t>
@@ -1824,6 +1743,214 @@
     </w:p>
     <w:p/>
     <w:p>
+      <w:r>
+        <w:br w:type="page"/>
+      </w:r>
+    </w:p>
+    <w:p>
+      <w:pPr>
+        <w:rPr>
+          <w:sz w:val="28"/>
+          <w:szCs w:val="28"/>
+        </w:rPr>
+      </w:pPr>
+      <w:r>
+        <w:rPr>
+          <w:sz w:val="28"/>
+          <w:szCs w:val="28"/>
+        </w:rPr>
+        <w:lastRenderedPageBreak/>
+        <w:t>Aktuální o</w:t>
+      </w:r>
+      <w:r>
+        <w:rPr>
+          <w:sz w:val="28"/>
+          <w:szCs w:val="28"/>
+        </w:rPr>
+        <w:t>bsah řetězov</w:t>
+      </w:r>
+      <w:r>
+        <w:rPr>
+          <w:sz w:val="28"/>
+          <w:szCs w:val="28"/>
+        </w:rPr>
+        <w:t>ých</w:t>
+      </w:r>
+      <w:r>
+        <w:rPr>
+          <w:sz w:val="28"/>
+          <w:szCs w:val="28"/>
+        </w:rPr>
+        <w:t xml:space="preserve"> email</w:t>
+      </w:r>
+      <w:r>
+        <w:rPr>
+          <w:sz w:val="28"/>
+          <w:szCs w:val="28"/>
+        </w:rPr>
+        <w:t>ů</w:t>
+      </w:r>
+      <w:r>
+        <w:rPr>
+          <w:sz w:val="28"/>
+          <w:szCs w:val="28"/>
+        </w:rPr>
+        <w:t xml:space="preserve"> v </w:t>
+      </w:r>
+      <w:r>
+        <w:rPr>
+          <w:sz w:val="28"/>
+          <w:szCs w:val="28"/>
+        </w:rPr>
+        <w:t>České</w:t>
+      </w:r>
+      <w:r>
+        <w:rPr>
+          <w:sz w:val="28"/>
+          <w:szCs w:val="28"/>
+        </w:rPr>
+        <w:t xml:space="preserve"> republice</w:t>
+      </w:r>
+    </w:p>
+    <w:p>
+      <w:r>
+        <w:t xml:space="preserve">Čeští elfové jsou </w:t>
+      </w:r>
+      <w:r>
+        <w:t>občanským hnutím</w:t>
+      </w:r>
+      <w:r>
+        <w:t xml:space="preserve">, které se snaží bojovat proti dezinformačním kampaním na českém internetu a analyzovat je. </w:t>
+      </w:r>
+      <w:r>
+        <w:t>Členové sami sebe popisují jako patrioty a ty, kteří odmítají přihlížet dezinformačním kampaním cizích států. Věří v</w:t>
+      </w:r>
+      <w:r>
+        <w:t> české ústavní hodnoty a v členství České republiky v Severoatlantické alianci a Evropské unii.</w:t>
+      </w:r>
+      <w:r>
+        <w:t xml:space="preserve"> (6)</w:t>
+      </w:r>
+    </w:p>
+    <w:p>
+      <w:r>
+        <w:t xml:space="preserve">Toto hnutí pravidelně zveřejňuje analýzy české dezinformační </w:t>
+      </w:r>
+      <w:r>
+        <w:t>scény, ve kterých se mimo jiné zabývá i obsahem řetězových emailů, zejména těch</w:t>
+      </w:r>
+      <w:r>
+        <w:t xml:space="preserve"> s politickým obsahem</w:t>
+      </w:r>
+      <w:r>
+        <w:t>, které sledují zájmy Ruské federace a Čínské lidové republiky.</w:t>
+      </w:r>
+    </w:p>
+    <w:p>
+      <w:r>
+        <w:t>V prosinci roku 2022 a lednu 2023 se jedním z ústředních témat staly prezidentské volby, pokračujícím tématem byla rusko-ukrajinská válka.</w:t>
+      </w:r>
+      <w:r>
+        <w:t xml:space="preserve"> Mezi nejvíce napadané subjekty patřili Ukrajina, Petr Fiala a Petr Pavel a česká vláda.</w:t>
+      </w:r>
+      <w:r>
+        <w:t xml:space="preserve"> </w:t>
+      </w:r>
+      <w:r>
+        <w:t>Mezi nejvíce podporovanými subjekty byli Rusko, Vladimír Putin a Andrej Babiš. Téma prezidentských voleb v lednu upozadilo déle dominující téma války na Ukrajině. V lednu se také konaly obě kola prezidentských voleb.</w:t>
+      </w:r>
+      <w:r>
+        <w:t xml:space="preserve"> V únoru 2023 po skončení voleb toto téma vymizelo. Útoky na Petra Pavla a podpora Andreje Babiše mírně oslabily, ale stále se jednalo o jedny z hlavních subjektů zmiňovaných v řetězových emailech</w:t>
+      </w:r>
+      <w:r>
+        <w:t>.</w:t>
+      </w:r>
+      <w:r>
+        <w:t xml:space="preserve"> V březnu 2023 se v dezinformačních emailech začal méně objevovat Petr Pavel a cílem se více staly všeobecné sociální a ekonomické problémy obyvatelstva. </w:t>
+      </w:r>
+    </w:p>
+    <w:p>
+      <w:r>
+        <w:t>Nejčastěji jsou v současnosti řetězové emaily používány k systematické podpoře Ruska</w:t>
+      </w:r>
+      <w:r>
+        <w:t xml:space="preserve"> s výjimkou podpory Andreje Babiše, kde se čeští elfové domnívají, že jsou zde i jiné vlivy než proruská agenturní síť, nespecifikují však jaké. </w:t>
+      </w:r>
+      <w:r>
+        <w:rPr>
+          <w:lang w:val="en-US"/>
+        </w:rPr>
+        <w:t>(8,9,10)</w:t>
+      </w:r>
+      <w:r>
+        <w:t xml:space="preserve"> </w:t>
+      </w:r>
+    </w:p>
+    <w:p>
+      <w:r>
+        <w:rPr>
+          <w:noProof/>
+        </w:rPr>
+        <w:drawing>
+          <wp:inline distT="0" distB="0" distL="0" distR="0" wp14:anchorId="1F018ECF" wp14:editId="2F1C6AB2">
+            <wp:extent cx="6464300" cy="2476500"/>
+            <wp:effectExtent l="0" t="0" r="0" b="0"/>
+            <wp:docPr id="1164611296" name="Obrázek 1" descr="Obsah obrázku text, Písmo, účtenka&#10;&#10;Popis byl vytvořen automaticky"/>
+            <wp:cNvGraphicFramePr>
+              <a:graphicFrameLocks xmlns:a="http://schemas.openxmlformats.org/drawingml/2006/main" noChangeAspect="1"/>
+            </wp:cNvGraphicFramePr>
+            <a:graphic xmlns:a="http://schemas.openxmlformats.org/drawingml/2006/main">
+              <a:graphicData uri="http://schemas.openxmlformats.org/drawingml/2006/picture">
+                <pic:pic xmlns:pic="http://schemas.openxmlformats.org/drawingml/2006/picture">
+                  <pic:nvPicPr>
+                    <pic:cNvPr id="1164611296" name="Obrázek 1" descr="Obsah obrázku text, Písmo, účtenka&#10;&#10;Popis byl vytvořen automaticky"/>
+                    <pic:cNvPicPr/>
+                  </pic:nvPicPr>
+                  <pic:blipFill>
+                    <a:blip r:embed="rId13"/>
+                    <a:stretch>
+                      <a:fillRect/>
+                    </a:stretch>
+                  </pic:blipFill>
+                  <pic:spPr>
+                    <a:xfrm>
+                      <a:off x="0" y="0"/>
+                      <a:ext cx="6476465" cy="2481160"/>
+                    </a:xfrm>
+                    <a:prstGeom prst="rect">
+                      <a:avLst/>
+                    </a:prstGeom>
+                  </pic:spPr>
+                </pic:pic>
+              </a:graphicData>
+            </a:graphic>
+          </wp:inline>
+        </w:drawing>
+      </w:r>
+    </w:p>
+    <w:p>
+      <w:r>
+        <w:rPr>
+          <w:i/>
+          <w:iCs/>
+        </w:rPr>
+        <w:t xml:space="preserve">Příklad témat řetězových emailů z března 2023 </w:t>
+      </w:r>
+      <w:r>
+        <w:rPr>
+          <w:i/>
+          <w:iCs/>
+          <w:lang w:val="en-US"/>
+        </w:rPr>
+        <w:t>(10)</w:t>
+      </w:r>
+      <w:r>
+        <w:rPr>
+          <w:i/>
+          <w:iCs/>
+        </w:rPr>
+        <w:t xml:space="preserve"> </w:t>
+      </w:r>
       <w:r>
         <w:br w:type="page"/>
       </w:r>
@@ -1944,21 +2071,7 @@
         <w:rPr>
           <w:rFonts w:asciiTheme="minorHAnsi" w:hAnsiTheme="minorHAnsi" w:cstheme="minorHAnsi"/>
         </w:rPr>
-        <w:t xml:space="preserve"> </w:t>
-      </w:r>
-      <w:proofErr w:type="gramStart"/>
-      <w:r>
-        <w:rPr>
-          <w:rFonts w:asciiTheme="minorHAnsi" w:hAnsiTheme="minorHAnsi" w:cstheme="minorHAnsi"/>
-        </w:rPr>
-        <w:t>Internet</w:t>
-      </w:r>
-      <w:proofErr w:type="gramEnd"/>
-      <w:r>
-        <w:rPr>
-          <w:rFonts w:asciiTheme="minorHAnsi" w:hAnsiTheme="minorHAnsi" w:cstheme="minorHAnsi"/>
-        </w:rPr>
-        <w:t xml:space="preserve"> </w:t>
+        <w:t xml:space="preserve"> Internet </w:t>
       </w:r>
       <w:proofErr w:type="spellStart"/>
       <w:r>
@@ -2203,15 +2316,7 @@
       </w:pPr>
       <w:commentRangeStart w:id="14"/>
       <w:r>
-        <w:t>@</w:t>
-      </w:r>
-      <w:proofErr w:type="gramStart"/>
-      <w:r>
-        <w:t>inproceedings{</w:t>
-      </w:r>
-      <w:proofErr w:type="gramEnd"/>
-      <w:r>
-        <w:t xml:space="preserve">nr, </w:t>
+        <w:t xml:space="preserve">@inproceedings{nr, </w:t>
       </w:r>
       <w:proofErr w:type="spellStart"/>
       <w:r>
@@ -2354,7 +2459,7 @@
       <w:r>
         <w:t xml:space="preserve">. </w:t>
       </w:r>
-      <w:hyperlink r:id="rId13" w:history="1">
+      <w:hyperlink r:id="rId14" w:history="1">
         <w:proofErr w:type="spellStart"/>
         <w:r>
           <w:rPr>
@@ -2729,6 +2834,91 @@
       <w:r>
         <w:t xml:space="preserve">. Wikipedia. https://en.wikipedia.org/wiki/Branching_process </w:t>
       </w:r>
+    </w:p>
+    <w:p>
+      <w:pPr>
+        <w:pStyle w:val="Odstavecseseznamem"/>
+        <w:numPr>
+          <w:ilvl w:val="0"/>
+          <w:numId w:val="1"/>
+        </w:numPr>
+      </w:pPr>
+      <w:hyperlink r:id="rId15" w:history="1">
+        <w:r>
+          <w:rPr>
+            <w:rStyle w:val="Hypertextovodkaz"/>
+          </w:rPr>
+          <w:t>https://cesti-elfove.cz/uvodni-strana/</w:t>
+        </w:r>
+      </w:hyperlink>
+    </w:p>
+    <w:p>
+      <w:pPr>
+        <w:pStyle w:val="Odstavecseseznamem"/>
+        <w:numPr>
+          <w:ilvl w:val="0"/>
+          <w:numId w:val="1"/>
+        </w:numPr>
+      </w:pPr>
+      <w:hyperlink r:id="rId16" w:history="1">
+        <w:r>
+          <w:rPr>
+            <w:rStyle w:val="Hypertextovodkaz"/>
+          </w:rPr>
+          <w:t>https://cesti-elfove.cz/retezove-e-maily/</w:t>
+        </w:r>
+      </w:hyperlink>
+    </w:p>
+    <w:p>
+      <w:pPr>
+        <w:pStyle w:val="Odstavecseseznamem"/>
+        <w:numPr>
+          <w:ilvl w:val="0"/>
+          <w:numId w:val="1"/>
+        </w:numPr>
+      </w:pPr>
+      <w:hyperlink r:id="rId17" w:history="1">
+        <w:r>
+          <w:rPr>
+            <w:rStyle w:val="Hypertextovodkaz"/>
+          </w:rPr>
+          <w:t>https://cesti-elfove.cz/mesicni-report-unor-2023/</w:t>
+        </w:r>
+      </w:hyperlink>
+    </w:p>
+    <w:p>
+      <w:pPr>
+        <w:pStyle w:val="Odstavecseseznamem"/>
+        <w:numPr>
+          <w:ilvl w:val="0"/>
+          <w:numId w:val="1"/>
+        </w:numPr>
+      </w:pPr>
+      <w:hyperlink r:id="rId18" w:history="1">
+        <w:r>
+          <w:rPr>
+            <w:rStyle w:val="Hypertextovodkaz"/>
+          </w:rPr>
+          <w:t>https://cesti-elfove.cz/mesicni-report-brezen-2023/</w:t>
+        </w:r>
+      </w:hyperlink>
+    </w:p>
+    <w:p>
+      <w:pPr>
+        <w:pStyle w:val="Odstavecseseznamem"/>
+        <w:numPr>
+          <w:ilvl w:val="0"/>
+          <w:numId w:val="1"/>
+        </w:numPr>
+      </w:pPr>
+      <w:hyperlink r:id="rId19" w:history="1">
+        <w:r>
+          <w:rPr>
+            <w:rStyle w:val="Hypertextovodkaz"/>
+          </w:rPr>
+          <w:t>https://cesti-elfove.cz/mesicni-report-01_2023/</w:t>
+        </w:r>
+      </w:hyperlink>
     </w:p>
     <w:p>
       <w:pPr>
@@ -3828,6 +4018,18 @@
       <w:contextualSpacing/>
     </w:pPr>
   </w:style>
+  <w:style w:type="character" w:styleId="Sledovanodkaz">
+    <w:name w:val="FollowedHyperlink"/>
+    <w:basedOn w:val="Standardnpsmoodstavce"/>
+    <w:uiPriority w:val="99"/>
+    <w:semiHidden/>
+    <w:unhideWhenUsed/>
+    <w:rsid w:val="00A45FCB"/>
+    <w:rPr>
+      <w:color w:val="954F72" w:themeColor="followedHyperlink"/>
+      <w:u w:val="single"/>
+    </w:rPr>
+  </w:style>
 </w:styles>
 </file>
 

</xml_diff>

<commit_message>
thesis backup, new thesis from template
</commit_message>
<xml_diff>
--- a/bakalářka.docx
+++ b/bakalářka.docx
@@ -1291,6 +1291,7 @@
           <w:lang w:val="de-DE"/>
         </w:rPr>
       </w:pPr>
+      <w:bookmarkStart w:id="0" w:name="_Hlk137373360"/>
       <w:r>
         <w:rPr>
           <w:sz w:val="28"/>
@@ -1328,14 +1329,6 @@
         </w:rPr>
         <w:t>)</w:t>
       </w:r>
-      <w:r>
-        <w:rPr>
-          <w:sz w:val="28"/>
-          <w:szCs w:val="28"/>
-          <w:lang w:val="de-DE"/>
-        </w:rPr>
-        <w:t xml:space="preserve"> (1)</w:t>
-      </w:r>
     </w:p>
     <w:p>
       <w:r>
@@ -1519,7 +1512,7 @@
       <w:r>
         <w:t xml:space="preserve">ani vzdáleně nepřipomíná strom. Rozdílné jsou však i struktury sítí. </w:t>
       </w:r>
-      <w:commentRangeStart w:id="0"/>
+      <w:commentRangeStart w:id="1"/>
       <w:r>
         <w:t xml:space="preserve">Sociální sítě jsou typicky </w:t>
       </w:r>
@@ -1535,12 +1528,12 @@
       <w:r>
         <w:t>, ale u emailové sítě je toto tvrzení komplikovanější.</w:t>
       </w:r>
-      <w:commentRangeEnd w:id="0"/>
+      <w:commentRangeEnd w:id="1"/>
       <w:r>
         <w:rPr>
           <w:rStyle w:val="Odkaznakoment"/>
         </w:rPr>
-        <w:commentReference w:id="0"/>
+        <w:commentReference w:id="1"/>
       </w:r>
     </w:p>
     <w:p>
@@ -2196,8 +2189,10 @@
         <w:lastRenderedPageBreak/>
         <w:t>emailu, neexistuje v emailu záznam o tom, že se k němu dostal i ten co pouze odpověděl a nešířil jej k novým příjemcům.</w:t>
       </w:r>
-    </w:p>
-    <w:p>
+      <w:bookmarkEnd w:id="0"/>
+    </w:p>
+    <w:p>
+      <w:bookmarkStart w:id="2" w:name="_Hlk137375036"/>
       <w:r>
         <w:rPr>
           <w:sz w:val="28"/>
@@ -2387,6 +2382,7 @@
         <w:t xml:space="preserve">Výše uvedená distribuce však nezachycuje fenomén super-šiřitelů, kteří mívají řádově desítky až nižší stovky odeslaných emailů. I když je potřeba mít na paměti, že LNK model, který simuluji Galton-Watsonovým modelem, se  </w:t>
       </w:r>
     </w:p>
+    <w:bookmarkEnd w:id="2"/>
     <w:p/>
     <w:p/>
     <w:p/>
@@ -2410,6 +2406,7 @@
           <w:szCs w:val="28"/>
         </w:rPr>
       </w:pPr>
+      <w:bookmarkStart w:id="3" w:name="_Hlk137374227"/>
       <w:r>
         <w:rPr>
           <w:sz w:val="28"/>
@@ -2423,25 +2420,28 @@
           <w:sz w:val="28"/>
           <w:szCs w:val="28"/>
         </w:rPr>
+        <w:t xml:space="preserve"> </w:t>
+      </w:r>
+    </w:p>
+    <w:p>
+      <w:r>
+        <w:t>Všeobecnými modely, které se nevztahují konkrétně k řetězovým emailům, ale mohou pro ně mít zajímavé implikace se zabývají vědci už delší dobu. Mezi první takové modely patří</w:t>
+      </w:r>
+      <w:r>
+        <w:t xml:space="preserve"> Daley-Kendall model z roku 1965 a Maki-Thompson model, který jej rozšiřuje, z roku 1973. Tyto modely neberou v potaz topologii reálné sítě anebo používají její velmi zjednodušenou strukturu</w:t>
+      </w:r>
+      <w:r>
+        <w:t xml:space="preserve"> a dívají se na fámu jako infekci mysli a používají podobné principy jako epidemiologické modely</w:t>
+      </w:r>
+      <w:r>
+        <w:t>.</w:t>
+      </w:r>
+      <w:r>
         <w:t xml:space="preserve"> (11)</w:t>
       </w:r>
     </w:p>
     <w:p>
       <w:r>
-        <w:t>Všeobecnými modely, které se nevztahují konkrétně k řetězovým emailům, ale mohou pro ně mít zajímavé implikace se zabývají vědci už delší dobu. Mezi první takové modely patří</w:t>
-      </w:r>
-      <w:r>
-        <w:t xml:space="preserve"> Daley-Kendall model z roku 1965 a Maki-Thompson model, který jej rozšiřuje, z roku 1973. Tyto modely neberou v potaz topologii reálné sítě anebo používají její velmi zjednodušenou strukturu</w:t>
-      </w:r>
-      <w:r>
-        <w:t xml:space="preserve"> a dívají se na fámu jako infekci mysli a používají podobné principy jako epidemiologické modely</w:t>
-      </w:r>
-      <w:r>
-        <w:t>.</w:t>
-      </w:r>
-    </w:p>
-    <w:p>
-      <w:r>
         <w:t xml:space="preserve">Tyto původní modely rozdělují populaci v kontextu jedné fámy na tři skupiny. První skupinou jsou </w:t>
       </w:r>
       <w:r>
@@ -2489,10 +2489,22 @@
       <w:r>
         <w:t xml:space="preserve"> Členové skupin mění své zařazení podle určitých pravidel, například pokud přijde neznalý do kontaktu s šiřitelem, okamžitě se nakazí anebo pokud se šiřitel potká s jiným šiřitelem a zjistí, že informaci již zná, tak ztratí zájem o další šíření a stane se z něj potlačovatel.</w:t>
       </w:r>
-    </w:p>
-    <w:p>
-      <w:r>
-        <w:t>Tyto modely mohou být funkční v malém sociálním kruhu, nemohou však plně popsat způsob propagace informací ve velké sociální síti či šíření řetězových emailů, ale staly se důležitým stavebním kamenem, na kterém staví modernější studie.</w:t>
+      <w:r>
+        <w:t xml:space="preserve"> (11)</w:t>
+      </w:r>
+    </w:p>
+    <w:p>
+      <w:r>
+        <w:t>Modely jsem se rozhodl neimplementovat, jelikož jsou zastaralé, a i když</w:t>
+      </w:r>
+      <w:r>
+        <w:t xml:space="preserve"> mohou být funkční v malém sociálním kruhu, nemohou plně popsat způsob propagace informací ve velké sociální síti či šíření řetězových emailů</w:t>
+      </w:r>
+      <w:r>
+        <w:t>. I přes tyto nedostatky se</w:t>
+      </w:r>
+      <w:r>
+        <w:t xml:space="preserve"> ale staly důležitým stavebním kamenem, na kterém staví modernější studie.</w:t>
       </w:r>
     </w:p>
     <w:p>
@@ -2522,6 +2534,9 @@
       <w:r>
         <w:t xml:space="preserve"> Zavedli také mechanismus zapomínaní, tedy když se neznalý dostane do styku s informací, ale zapomene ji, dále ji nešíří, přeskočí stav šiřitele a rovnou se z něj stane potlačovatel.</w:t>
       </w:r>
+      <w:r>
+        <w:t xml:space="preserve"> (11)</w:t>
+      </w:r>
     </w:p>
     <w:p>
       <w:r>
@@ -2569,42 +2584,55 @@
     </w:p>
     <w:p>
       <w:r>
+        <w:t>M</w:t>
+      </w:r>
+      <w:r>
+        <w:t xml:space="preserve">odel se zaměřuje spíše na všeobecné šíření informací v síti než konkrétně na řetězové emaily, ale díky tomu, že bere v potaz strukturu sítě, po které se šíří, tak </w:t>
+      </w:r>
+      <w:r>
+        <w:t xml:space="preserve">by </w:t>
+      </w:r>
+      <w:r>
+        <w:t xml:space="preserve">bylo pomocí něj možné aproximovat i propagaci řetězového emailu. </w:t>
+      </w:r>
+      <w:r>
+        <w:t>Tento model nabízí opět</w:t>
+      </w:r>
+      <w:r>
+        <w:t xml:space="preserve"> čistě matematický </w:t>
+      </w:r>
+      <w:r>
+        <w:t>pohled</w:t>
+      </w:r>
+      <w:r>
+        <w:t>, který nebere v potaz osobní vztahy mezi odesílatelem a příjemcem</w:t>
+      </w:r>
+      <w:r>
+        <w:t>. Jeho nevýhodou je také velmi vysoká výpočetní a implementační náročnost.</w:t>
+      </w:r>
+      <w:r>
+        <w:t xml:space="preserve"> </w:t>
+      </w:r>
+      <w:r>
         <w:t>Tento</w:t>
       </w:r>
       <w:r>
         <w:t xml:space="preserve"> </w:t>
       </w:r>
       <w:r>
-        <w:t>velmi propracovaný</w:t>
-      </w:r>
-      <w:r>
-        <w:t xml:space="preserve"> model</w:t>
-      </w:r>
-      <w:r>
-        <w:t xml:space="preserve">, </w:t>
-      </w:r>
-      <w:r>
-        <w:t>jsem se rozhodl neimplementovat</w:t>
-      </w:r>
-      <w:r>
-        <w:t>. M</w:t>
-      </w:r>
-      <w:r>
-        <w:t xml:space="preserve">odel se zaměřuje spíše na všeobecné šíření informací v síti než konkrétně na řetězové emaily, ale díky tomu, že bere v potaz strukturu sítě, po které se šíří, tak </w:t>
-      </w:r>
-      <w:r>
-        <w:t xml:space="preserve">by </w:t>
-      </w:r>
-      <w:r>
-        <w:t>bylo pomocí něj možné aproximovat i propagaci řetězového emailu. Jedná se však čistě o matematický model, který nebere v potaz osobní vztahy mezi odesílatelem a příjemcem</w:t>
-      </w:r>
-      <w:r>
-        <w:t>. Jeho nevýhodou je také velmi vysoká výpočetní a implementační náročnost.</w:t>
-      </w:r>
-      <w:r>
-        <w:t xml:space="preserve"> Jedná se však o zásadní výzkum, který ukazuje na možnost existence unifikovaného modelu šíření po síti. </w:t>
-      </w:r>
-    </w:p>
+        <w:t>velmi propracovaný model, jsem se rozhodl neimplementovat</w:t>
+      </w:r>
+      <w:r>
+        <w:t xml:space="preserve"> kvůli jeho přílišné všeobecnosti a velmi vysoké komplexitě</w:t>
+      </w:r>
+      <w:r>
+        <w:t xml:space="preserve">. </w:t>
+      </w:r>
+      <w:r>
+        <w:t xml:space="preserve">Jedná se však o zásadní výzkum, který ukazuje na možnost existence unifikovaného modelu šíření po síti. </w:t>
+      </w:r>
+    </w:p>
+    <w:bookmarkEnd w:id="3"/>
     <w:p/>
     <w:p/>
     <w:p>
@@ -2619,6 +2647,7 @@
           <w:szCs w:val="28"/>
         </w:rPr>
       </w:pPr>
+      <w:bookmarkStart w:id="4" w:name="_Hlk137377402"/>
       <w:r>
         <w:rPr>
           <w:sz w:val="28"/>
@@ -3017,6 +3046,7 @@
         <w:t>Tento model má za cíl simulovat strukturu šíření emailu, nikoliv jeho absolutní dosah. Jeho výhodou je, že počítá s nekompletností pozorovaných dat a je částečně odvozen od reálných pozorování. Nevýhodou je, že nepočítá s demografickými ukazateli ani s osobními vztahy příjemce a odesílatele.</w:t>
       </w:r>
     </w:p>
+    <w:bookmarkEnd w:id="4"/>
     <w:p>
       <w:r>
         <w:br w:type="page"/>
@@ -3029,6 +3059,7 @@
           <w:szCs w:val="28"/>
         </w:rPr>
       </w:pPr>
+      <w:bookmarkStart w:id="5" w:name="_Hlk137376874"/>
       <w:r>
         <w:rPr>
           <w:sz w:val="28"/>
@@ -3178,6 +3209,7 @@
         <w:t xml:space="preserve">  </w:t>
       </w:r>
     </w:p>
+    <w:bookmarkEnd w:id="5"/>
     <w:p/>
     <w:p/>
     <w:p/>
@@ -3204,6 +3236,7 @@
           <w:szCs w:val="28"/>
         </w:rPr>
       </w:pPr>
+      <w:bookmarkStart w:id="6" w:name="_Hlk137377122"/>
       <w:r>
         <w:rPr>
           <w:sz w:val="28"/>
@@ -3551,21 +3584,7 @@
             <w:rStyle w:val="Hypertextovodkaz"/>
             <w:rFonts w:cstheme="minorHAnsi"/>
           </w:rPr>
-          <w:t>https://cesti-elfove.cz/retezov</w:t>
-        </w:r>
-        <w:r>
-          <w:rPr>
-            <w:rStyle w:val="Hypertextovodkaz"/>
-            <w:rFonts w:cstheme="minorHAnsi"/>
-          </w:rPr>
-          <w:t>e</w:t>
-        </w:r>
-        <w:r>
-          <w:rPr>
-            <w:rStyle w:val="Hypertextovodkaz"/>
-            <w:rFonts w:cstheme="minorHAnsi"/>
-          </w:rPr>
-          <w:t>-e-maily/</w:t>
+          <w:t>https://cesti-elfove.cz/retezove-e-maily/</w:t>
         </w:r>
       </w:hyperlink>
     </w:p>
@@ -4192,27 +4211,7 @@
             <w:lang w:eastAsia="cs-CZ"/>
             <w14:ligatures w14:val="none"/>
           </w:rPr>
-          <w:t>https://www.forum24.cz/vit-kucik-sit-retezovych-mailu-funguje-spontanne-dezinformatori-ji-ale-umi-inspirovat-a-zneu</w:t>
-        </w:r>
-        <w:r>
-          <w:rPr>
-            <w:rStyle w:val="Hypertextovodkaz"/>
-            <w:rFonts w:eastAsia="Times New Roman" w:cstheme="minorHAnsi"/>
-            <w:kern w:val="0"/>
-            <w:lang w:eastAsia="cs-CZ"/>
-            <w14:ligatures w14:val="none"/>
-          </w:rPr>
-          <w:t>z</w:t>
-        </w:r>
-        <w:r>
-          <w:rPr>
-            <w:rStyle w:val="Hypertextovodkaz"/>
-            <w:rFonts w:eastAsia="Times New Roman" w:cstheme="minorHAnsi"/>
-            <w:kern w:val="0"/>
-            <w:lang w:eastAsia="cs-CZ"/>
-            <w14:ligatures w14:val="none"/>
-          </w:rPr>
-          <w:t>ivat/</w:t>
+          <w:t>https://www.forum24.cz/vit-kucik-sit-retezovych-mailu-funguje-spontanne-dezinformatori-ji-ale-umi-inspirovat-a-zneuzivat/</w:t>
         </w:r>
       </w:hyperlink>
     </w:p>
@@ -4304,6 +4303,25 @@
           <w:rFonts w:cstheme="minorHAnsi"/>
         </w:rPr>
       </w:pPr>
+      <w:r>
+        <w:t xml:space="preserve">ŠLERKA, Josef. </w:t>
+      </w:r>
+      <w:r>
+        <w:rPr>
+          <w:i/>
+          <w:iCs/>
+        </w:rPr>
+        <w:t xml:space="preserve">Jak to vidí…. </w:t>
+      </w:r>
+      <w:r>
+        <w:t>Rozhlas, Český rozhlas Dvojka, 24.8.2022. Dostupné také z</w:t>
+      </w:r>
+      <w:r>
+        <w:rPr>
+          <w:lang w:val="en-US"/>
+        </w:rPr>
+        <w:t xml:space="preserve">: </w:t>
+      </w:r>
       <w:hyperlink r:id="rId30" w:history="1">
         <w:r>
           <w:rPr>
@@ -4327,13 +4345,23 @@
           <w:szCs w:val="22"/>
         </w:rPr>
       </w:pPr>
+      <w:proofErr w:type="spellStart"/>
       <w:r>
         <w:rPr>
           <w:rFonts w:asciiTheme="minorHAnsi" w:hAnsiTheme="minorHAnsi" w:cstheme="minorHAnsi"/>
           <w:sz w:val="22"/>
           <w:szCs w:val="22"/>
         </w:rPr>
-        <w:t xml:space="preserve">Golub, B., &amp; Jackson, M. O. (2010). Using selection bias to explain the observed structure of internet diffusions. </w:t>
+        <w:t>Golub</w:t>
+      </w:r>
+      <w:proofErr w:type="spellEnd"/>
+      <w:r>
+        <w:rPr>
+          <w:rFonts w:asciiTheme="minorHAnsi" w:hAnsiTheme="minorHAnsi" w:cstheme="minorHAnsi"/>
+          <w:sz w:val="22"/>
+          <w:szCs w:val="22"/>
+        </w:rPr>
+        <w:t xml:space="preserve">, B., &amp; Jackson, M. O. (2010). Using selection bias to explain the observed structure of internet diffusions. </w:t>
       </w:r>
       <w:r>
         <w:rPr>
@@ -4470,7 +4498,7 @@
           <w:lang w:eastAsia="cs-CZ"/>
           <w14:ligatures w14:val="none"/>
         </w:rPr>
-        <w:t xml:space="preserve"> Chain </w:t>
+        <w:t xml:space="preserve"> </w:t>
       </w:r>
       <w:proofErr w:type="spellStart"/>
       <w:r>
@@ -4482,6 +4510,30 @@
           <w:lang w:eastAsia="cs-CZ"/>
           <w14:ligatures w14:val="none"/>
         </w:rPr>
+        <w:t>Chain</w:t>
+      </w:r>
+      <w:proofErr w:type="spellEnd"/>
+      <w:r>
+        <w:rPr>
+          <w:rFonts w:eastAsia="Times New Roman" w:cstheme="minorHAnsi"/>
+          <w:i/>
+          <w:iCs/>
+          <w:kern w:val="0"/>
+          <w:lang w:eastAsia="cs-CZ"/>
+          <w14:ligatures w14:val="none"/>
+        </w:rPr>
+        <w:t xml:space="preserve"> </w:t>
+      </w:r>
+      <w:proofErr w:type="spellStart"/>
+      <w:r>
+        <w:rPr>
+          <w:rFonts w:eastAsia="Times New Roman" w:cstheme="minorHAnsi"/>
+          <w:i/>
+          <w:iCs/>
+          <w:kern w:val="0"/>
+          <w:lang w:eastAsia="cs-CZ"/>
+          <w14:ligatures w14:val="none"/>
+        </w:rPr>
         <w:t>Letters</w:t>
       </w:r>
       <w:proofErr w:type="spellEnd"/>
@@ -4518,7 +4570,7 @@
           <w:lang w:eastAsia="cs-CZ"/>
           <w14:ligatures w14:val="none"/>
         </w:rPr>
-        <w:t xml:space="preserve"> the Internet, They </w:t>
+        <w:t xml:space="preserve"> </w:t>
       </w:r>
       <w:proofErr w:type="spellStart"/>
       <w:r>
@@ -4530,6 +4582,30 @@
           <w:lang w:eastAsia="cs-CZ"/>
           <w14:ligatures w14:val="none"/>
         </w:rPr>
+        <w:t>the</w:t>
+      </w:r>
+      <w:proofErr w:type="spellEnd"/>
+      <w:r>
+        <w:rPr>
+          <w:rFonts w:eastAsia="Times New Roman" w:cstheme="minorHAnsi"/>
+          <w:i/>
+          <w:iCs/>
+          <w:kern w:val="0"/>
+          <w:lang w:eastAsia="cs-CZ"/>
+          <w14:ligatures w14:val="none"/>
+        </w:rPr>
+        <w:t xml:space="preserve"> Internet, They </w:t>
+      </w:r>
+      <w:proofErr w:type="spellStart"/>
+      <w:r>
+        <w:rPr>
+          <w:rFonts w:eastAsia="Times New Roman" w:cstheme="minorHAnsi"/>
+          <w:i/>
+          <w:iCs/>
+          <w:kern w:val="0"/>
+          <w:lang w:eastAsia="cs-CZ"/>
+          <w14:ligatures w14:val="none"/>
+        </w:rPr>
         <w:t>Raised</w:t>
       </w:r>
       <w:proofErr w:type="spellEnd"/>
@@ -4566,7 +4642,7 @@
           <w:lang w:eastAsia="cs-CZ"/>
           <w14:ligatures w14:val="none"/>
         </w:rPr>
-        <w:t xml:space="preserve"> for </w:t>
+        <w:t xml:space="preserve"> </w:t>
       </w:r>
       <w:proofErr w:type="spellStart"/>
       <w:r>
@@ -4578,6 +4654,30 @@
           <w:lang w:eastAsia="cs-CZ"/>
           <w14:ligatures w14:val="none"/>
         </w:rPr>
+        <w:t>for</w:t>
+      </w:r>
+      <w:proofErr w:type="spellEnd"/>
+      <w:r>
+        <w:rPr>
+          <w:rFonts w:eastAsia="Times New Roman" w:cstheme="minorHAnsi"/>
+          <w:i/>
+          <w:iCs/>
+          <w:kern w:val="0"/>
+          <w:lang w:eastAsia="cs-CZ"/>
+          <w14:ligatures w14:val="none"/>
+        </w:rPr>
+        <w:t xml:space="preserve"> </w:t>
+      </w:r>
+      <w:proofErr w:type="spellStart"/>
+      <w:r>
+        <w:rPr>
+          <w:rFonts w:eastAsia="Times New Roman" w:cstheme="minorHAnsi"/>
+          <w:i/>
+          <w:iCs/>
+          <w:kern w:val="0"/>
+          <w:lang w:eastAsia="cs-CZ"/>
+          <w14:ligatures w14:val="none"/>
+        </w:rPr>
         <w:t>Orphans</w:t>
       </w:r>
       <w:proofErr w:type="spellEnd"/>
@@ -4614,7 +4714,31 @@
           <w:lang w:eastAsia="cs-CZ"/>
           <w14:ligatures w14:val="none"/>
         </w:rPr>
-        <w:t xml:space="preserve"> From </w:t>
+        <w:t xml:space="preserve"> </w:t>
+      </w:r>
+      <w:proofErr w:type="spellStart"/>
+      <w:r>
+        <w:rPr>
+          <w:rFonts w:eastAsia="Times New Roman" w:cstheme="minorHAnsi"/>
+          <w:i/>
+          <w:iCs/>
+          <w:kern w:val="0"/>
+          <w:lang w:eastAsia="cs-CZ"/>
+          <w14:ligatures w14:val="none"/>
+        </w:rPr>
+        <w:t>From</w:t>
+      </w:r>
+      <w:proofErr w:type="spellEnd"/>
+      <w:r>
+        <w:rPr>
+          <w:rFonts w:eastAsia="Times New Roman" w:cstheme="minorHAnsi"/>
+          <w:i/>
+          <w:iCs/>
+          <w:kern w:val="0"/>
+          <w:lang w:eastAsia="cs-CZ"/>
+          <w14:ligatures w14:val="none"/>
+        </w:rPr>
+        <w:t xml:space="preserve"> </w:t>
       </w:r>
       <w:proofErr w:type="spellStart"/>
       <w:r>
@@ -4666,17 +4790,6 @@
           <w14:ligatures w14:val="none"/>
         </w:rPr>
       </w:pPr>
-      <w:r>
-        <w:rPr>
-          <w:rFonts w:eastAsia="Times New Roman" w:cstheme="minorHAnsi"/>
-          <w:i/>
-          <w:iCs/>
-          <w:kern w:val="0"/>
-          <w:lang w:eastAsia="cs-CZ"/>
-          <w14:ligatures w14:val="none"/>
-        </w:rPr>
-        <w:t>The “</w:t>
-      </w:r>
       <w:proofErr w:type="spellStart"/>
       <w:r>
         <w:rPr>
@@ -4687,6 +4800,30 @@
           <w:lang w:eastAsia="cs-CZ"/>
           <w14:ligatures w14:val="none"/>
         </w:rPr>
+        <w:t>The</w:t>
+      </w:r>
+      <w:proofErr w:type="spellEnd"/>
+      <w:r>
+        <w:rPr>
+          <w:rFonts w:eastAsia="Times New Roman" w:cstheme="minorHAnsi"/>
+          <w:i/>
+          <w:iCs/>
+          <w:kern w:val="0"/>
+          <w:lang w:eastAsia="cs-CZ"/>
+          <w14:ligatures w14:val="none"/>
+        </w:rPr>
+        <w:t xml:space="preserve"> “</w:t>
+      </w:r>
+      <w:proofErr w:type="spellStart"/>
+      <w:r>
+        <w:rPr>
+          <w:rFonts w:eastAsia="Times New Roman" w:cstheme="minorHAnsi"/>
+          <w:i/>
+          <w:iCs/>
+          <w:kern w:val="0"/>
+          <w:lang w:eastAsia="cs-CZ"/>
+          <w14:ligatures w14:val="none"/>
+        </w:rPr>
         <w:t>Send</w:t>
       </w:r>
       <w:proofErr w:type="spellEnd"/>
@@ -4723,7 +4860,7 @@
           <w:lang w:eastAsia="cs-CZ"/>
           <w14:ligatures w14:val="none"/>
         </w:rPr>
-        <w:t xml:space="preserve">” Chain </w:t>
+        <w:t xml:space="preserve">” </w:t>
       </w:r>
       <w:proofErr w:type="spellStart"/>
       <w:r>
@@ -4735,6 +4872,30 @@
           <w:lang w:eastAsia="cs-CZ"/>
           <w14:ligatures w14:val="none"/>
         </w:rPr>
+        <w:t>Chain</w:t>
+      </w:r>
+      <w:proofErr w:type="spellEnd"/>
+      <w:r>
+        <w:rPr>
+          <w:rFonts w:eastAsia="Times New Roman" w:cstheme="minorHAnsi"/>
+          <w:i/>
+          <w:iCs/>
+          <w:kern w:val="0"/>
+          <w:lang w:eastAsia="cs-CZ"/>
+          <w14:ligatures w14:val="none"/>
+        </w:rPr>
+        <w:t xml:space="preserve"> </w:t>
+      </w:r>
+      <w:proofErr w:type="spellStart"/>
+      <w:r>
+        <w:rPr>
+          <w:rFonts w:eastAsia="Times New Roman" w:cstheme="minorHAnsi"/>
+          <w:i/>
+          <w:iCs/>
+          <w:kern w:val="0"/>
+          <w:lang w:eastAsia="cs-CZ"/>
+          <w14:ligatures w14:val="none"/>
+        </w:rPr>
         <w:t>Letter</w:t>
       </w:r>
       <w:proofErr w:type="spellEnd"/>
@@ -4771,7 +4932,55 @@
           <w:lang w:eastAsia="cs-CZ"/>
           <w14:ligatures w14:val="none"/>
         </w:rPr>
-        <w:t xml:space="preserve"> of the 1930’s</w:t>
+        <w:t xml:space="preserve"> </w:t>
+      </w:r>
+      <w:proofErr w:type="spellStart"/>
+      <w:r>
+        <w:rPr>
+          <w:rFonts w:eastAsia="Times New Roman" w:cstheme="minorHAnsi"/>
+          <w:i/>
+          <w:iCs/>
+          <w:kern w:val="0"/>
+          <w:lang w:eastAsia="cs-CZ"/>
+          <w14:ligatures w14:val="none"/>
+        </w:rPr>
+        <w:t>of</w:t>
+      </w:r>
+      <w:proofErr w:type="spellEnd"/>
+      <w:r>
+        <w:rPr>
+          <w:rFonts w:eastAsia="Times New Roman" w:cstheme="minorHAnsi"/>
+          <w:i/>
+          <w:iCs/>
+          <w:kern w:val="0"/>
+          <w:lang w:eastAsia="cs-CZ"/>
+          <w14:ligatures w14:val="none"/>
+        </w:rPr>
+        <w:t xml:space="preserve"> </w:t>
+      </w:r>
+      <w:proofErr w:type="spellStart"/>
+      <w:r>
+        <w:rPr>
+          <w:rFonts w:eastAsia="Times New Roman" w:cstheme="minorHAnsi"/>
+          <w:i/>
+          <w:iCs/>
+          <w:kern w:val="0"/>
+          <w:lang w:eastAsia="cs-CZ"/>
+          <w14:ligatures w14:val="none"/>
+        </w:rPr>
+        <w:t>the</w:t>
+      </w:r>
+      <w:proofErr w:type="spellEnd"/>
+      <w:r>
+        <w:rPr>
+          <w:rFonts w:eastAsia="Times New Roman" w:cstheme="minorHAnsi"/>
+          <w:i/>
+          <w:iCs/>
+          <w:kern w:val="0"/>
+          <w:lang w:eastAsia="cs-CZ"/>
+          <w14:ligatures w14:val="none"/>
+        </w:rPr>
+        <w:t xml:space="preserve"> 1930’s</w:t>
       </w:r>
       <w:r>
         <w:rPr>
@@ -4795,6 +5004,7 @@
         </w:r>
       </w:hyperlink>
     </w:p>
+    <w:bookmarkEnd w:id="6"/>
     <w:p>
       <w:pPr>
         <w:pStyle w:val="Odstavecseseznamem"/>
@@ -5218,23 +5428,7 @@
             <w:sz w:val="28"/>
             <w:szCs w:val="28"/>
           </w:rPr>
-          <w:t>https://www.digitalnipevnost.cz/</w:t>
-        </w:r>
-        <w:r>
-          <w:rPr>
-            <w:rStyle w:val="Hypertextovodkaz"/>
-            <w:sz w:val="28"/>
-            <w:szCs w:val="28"/>
-          </w:rPr>
-          <w:t>z</w:t>
-        </w:r>
-        <w:r>
-          <w:rPr>
-            <w:rStyle w:val="Hypertextovodkaz"/>
-            <w:sz w:val="28"/>
-            <w:szCs w:val="28"/>
-          </w:rPr>
-          <w:t>pravodaj/detail/tiskova-zprava-retezove-e-maily</w:t>
+          <w:t>https://www.digitalnipevnost.cz/zpravodaj/detail/tiskova-zprava-retezove-e-maily</w:t>
         </w:r>
       </w:hyperlink>
     </w:p>
@@ -5269,7 +5463,7 @@
 
 <file path=word/comments.xml><?xml version="1.0" encoding="utf-8"?>
 <w:comments xmlns:wpc="http://schemas.microsoft.com/office/word/2010/wordprocessingCanvas" xmlns:cx="http://schemas.microsoft.com/office/drawing/2014/chartex" xmlns:cx1="http://schemas.microsoft.com/office/drawing/2015/9/8/chartex" xmlns:cx2="http://schemas.microsoft.com/office/drawing/2015/10/21/chartex" xmlns:cx3="http://schemas.microsoft.com/office/drawing/2016/5/9/chartex" xmlns:cx4="http://schemas.microsoft.com/office/drawing/2016/5/10/chartex" xmlns:cx5="http://schemas.microsoft.com/office/drawing/2016/5/11/chartex" xmlns:cx6="http://schemas.microsoft.com/office/drawing/2016/5/12/chartex" xmlns:cx7="http://schemas.microsoft.com/office/drawing/2016/5/13/chartex" xmlns:cx8="http://schemas.microsoft.com/office/drawing/2016/5/14/chartex" xmlns:mc="http://schemas.openxmlformats.org/markup-compatibility/2006" xmlns:aink="http://schemas.microsoft.com/office/drawing/2016/ink" xmlns:am3d="http://schemas.microsoft.com/office/drawing/2017/model3d" xmlns:o="urn:schemas-microsoft-com:office:office" xmlns:oel="http://schemas.microsoft.com/office/2019/extlst" xmlns:r="http://schemas.openxmlformats.org/officeDocument/2006/relationships" xmlns:m="http://schemas.openxmlformats.org/officeDocument/2006/math" xmlns:v="urn:schemas-microsoft-com:vml" xmlns:wp14="http://schemas.microsoft.com/office/word/2010/wordprocessingDrawing" xmlns:wp="http://schemas.openxmlformats.org/drawingml/2006/wordprocessingDrawing" xmlns:w10="urn:schemas-microsoft-com:office:word" xmlns:w="http://schemas.openxmlformats.org/wordprocessingml/2006/main" xmlns:w14="http://schemas.microsoft.com/office/word/2010/wordml" xmlns:w15="http://schemas.microsoft.com/office/word/2012/wordml" xmlns:w16cex="http://schemas.microsoft.com/office/word/2018/wordml/cex" xmlns:w16cid="http://schemas.microsoft.com/office/word/2016/wordml/cid" xmlns:w16="http://schemas.microsoft.com/office/word/2018/wordml" xmlns:w16sdtdh="http://schemas.microsoft.com/office/word/2020/wordml/sdtdatahash" xmlns:w16se="http://schemas.microsoft.com/office/word/2015/wordml/symex" xmlns:wpg="http://schemas.microsoft.com/office/word/2010/wordprocessingGroup" xmlns:wpi="http://schemas.microsoft.com/office/word/2010/wordprocessingInk" xmlns:wne="http://schemas.microsoft.com/office/word/2006/wordml" xmlns:wps="http://schemas.microsoft.com/office/word/2010/wordprocessingShape" mc:Ignorable="w14 w15 w16se w16cid w16 w16cex w16sdtdh wp14">
-  <w:comment w:id="0" w:author="Tomas Jirku" w:date="2023-03-27T11:25:00Z" w:initials="TJ">
+  <w:comment w:id="1" w:author="Tomas Jirku" w:date="2023-03-27T11:25:00Z" w:initials="TJ">
     <w:p>
       <w:pPr>
         <w:pStyle w:val="Textkomente"/>
@@ -5542,7 +5736,7 @@
       <w:lvlText w:val="(%1)"/>
       <w:lvlJc w:val="left"/>
       <w:pPr>
-        <w:ind w:left="720" w:hanging="360"/>
+        <w:ind w:left="785" w:hanging="360"/>
       </w:pPr>
       <w:rPr>
         <w:rFonts w:hint="default"/>

</xml_diff>